<commit_message>
converted command line and unix introduction to md
converted command line and unix introduction to md
</commit_message>
<xml_diff>
--- a/JupyterNotebookBasics.docx
+++ b/JupyterNotebookBasics.docx
@@ -1,13 +1,21 @@
 
 <file path=word/document.xml><?xml version="1.0" encoding="utf-8"?>
-<w:document xmlns:wpc="http://schemas.microsoft.com/office/word/2010/wordprocessingCanvas" xmlns:mo="http://schemas.microsoft.com/office/mac/office/2008/main" xmlns:mc="http://schemas.openxmlformats.org/markup-compatibility/2006" xmlns:mv="urn:schemas-microsoft-com:mac:vml" xmlns:o="urn:schemas-microsoft-com:office:office" xmlns:r="http://schemas.openxmlformats.org/officeDocument/2006/relationships" xmlns:m="http://schemas.openxmlformats.org/officeDocument/2006/math" xmlns:v="urn:schemas-microsoft-com:vml" xmlns:wp14="http://schemas.microsoft.com/office/word/2010/wordprocessingDrawing" xmlns:wp="http://schemas.openxmlformats.org/drawingml/2006/wordprocessingDrawing" xmlns:w10="urn:schemas-microsoft-com:office:word" xmlns:w="http://schemas.openxmlformats.org/wordprocessingml/2006/main" xmlns:w14="http://schemas.microsoft.com/office/word/2010/wordml" xmlns:wpg="http://schemas.microsoft.com/office/word/2010/wordprocessingGroup" xmlns:wpi="http://schemas.microsoft.com/office/word/2010/wordprocessingInk" xmlns:wne="http://schemas.microsoft.com/office/word/2006/wordml" xmlns:wps="http://schemas.microsoft.com/office/word/2010/wordprocessingShape" mc:Ignorable="w14 wp14">
+<w:document xmlns:wpc="http://schemas.microsoft.com/office/word/2010/wordprocessingCanvas" xmlns:mc="http://schemas.openxmlformats.org/markup-compatibility/2006" xmlns:o="urn:schemas-microsoft-com:office:office" xmlns:r="http://schemas.openxmlformats.org/officeDocument/2006/relationships" xmlns:m="http://schemas.openxmlformats.org/officeDocument/2006/math" xmlns:v="urn:schemas-microsoft-com:vml" xmlns:wp14="http://schemas.microsoft.com/office/word/2010/wordprocessingDrawing" xmlns:wp="http://schemas.openxmlformats.org/drawingml/2006/wordprocessingDrawing" xmlns:w10="urn:schemas-microsoft-com:office:word" xmlns:w="http://schemas.openxmlformats.org/wordprocessingml/2006/main" xmlns:w14="http://schemas.microsoft.com/office/word/2010/wordml" xmlns:w15="http://schemas.microsoft.com/office/word/2012/wordml" xmlns:wpg="http://schemas.microsoft.com/office/word/2010/wordprocessingGroup" xmlns:wpi="http://schemas.microsoft.com/office/word/2010/wordprocessingInk" xmlns:wne="http://schemas.microsoft.com/office/word/2006/wordml" xmlns:wps="http://schemas.microsoft.com/office/word/2010/wordprocessingShape" mc:Ignorable="w14 w15 wp14">
   <w:body>
     <w:p>
       <w:pPr>
         <w:pStyle w:val="Heading1"/>
       </w:pPr>
       <w:r>
-        <w:t>Python and the Jupyter Notebook</w:t>
+        <w:t xml:space="preserve">Python and the </w:t>
+      </w:r>
+      <w:proofErr w:type="spellStart"/>
+      <w:r>
+        <w:t>Jupyter</w:t>
+      </w:r>
+      <w:proofErr w:type="spellEnd"/>
+      <w:r>
+        <w:t xml:space="preserve"> Notebook</w:t>
       </w:r>
     </w:p>
     <w:p/>
@@ -33,7 +41,7 @@
     </w:p>
     <w:p/>
     <w:p>
-      <w:hyperlink r:id="rId6" w:history="1">
+      <w:hyperlink r:id="rId5" w:history="1">
         <w:r>
           <w:rPr>
             <w:rStyle w:val="Hyperlink"/>
@@ -51,7 +59,35 @@
     <w:p/>
     <w:p>
       <w:r>
-        <w:t>In the Anaconda navigator, you will use the Jupyter Notebook.</w:t>
+        <w:t xml:space="preserve">Installation guide for windows </w:t>
+      </w:r>
+    </w:p>
+    <w:p/>
+    <w:p>
+      <w:hyperlink r:id="rId6" w:history="1">
+        <w:r>
+          <w:rPr>
+            <w:rStyle w:val="Hyperlink"/>
+          </w:rPr>
+          <w:t>https://conda.io/docs/user-guide/install/windows.html</w:t>
+        </w:r>
+      </w:hyperlink>
+    </w:p>
+    <w:p>
+      <w:bookmarkStart w:id="0" w:name="_GoBack"/>
+      <w:bookmarkEnd w:id="0"/>
+    </w:p>
+    <w:p>
+      <w:r>
+        <w:t xml:space="preserve">In the Anaconda navigator, you will use the </w:t>
+      </w:r>
+      <w:proofErr w:type="spellStart"/>
+      <w:r>
+        <w:t>Jupyter</w:t>
+      </w:r>
+      <w:proofErr w:type="spellEnd"/>
+      <w:r>
+        <w:t xml:space="preserve"> Notebook.</w:t>
       </w:r>
     </w:p>
     <w:p/>
@@ -60,6 +96,7 @@
       <w:r>
         <w:rPr>
           <w:noProof/>
+          <w:lang w:val="en-GB" w:eastAsia="en-GB"/>
         </w:rPr>
         <w:drawing>
           <wp:inline distT="0" distB="0" distL="0" distR="0" wp14:anchorId="1D750975" wp14:editId="19279A99">
@@ -122,7 +159,15 @@
         <w:t>If you ever have any problems launching it from here, you can also do it</w:t>
       </w:r>
       <w:r>
-        <w:t xml:space="preserve"> from a command window/terminal, where you type “jupyter notebook”:</w:t>
+        <w:t xml:space="preserve"> from a command window/terminal, where you type “</w:t>
+      </w:r>
+      <w:proofErr w:type="spellStart"/>
+      <w:r>
+        <w:t>jupyter</w:t>
+      </w:r>
+      <w:proofErr w:type="spellEnd"/>
+      <w:r>
+        <w:t xml:space="preserve"> notebook”:</w:t>
       </w:r>
     </w:p>
     <w:p/>
@@ -130,7 +175,9 @@
       <w:r>
         <w:rPr>
           <w:noProof/>
+          <w:lang w:val="en-GB" w:eastAsia="en-GB"/>
         </w:rPr>
+        <w:lastRenderedPageBreak/>
         <w:drawing>
           <wp:inline distT="0" distB="0" distL="0" distR="0" wp14:anchorId="6354A5B9" wp14:editId="313F4E32">
             <wp:extent cx="5486400" cy="547077"/>
@@ -190,7 +237,6 @@
     <w:p/>
     <w:p>
       <w:r>
-        <w:lastRenderedPageBreak/>
         <w:t>To close the notebook server, you must type Control-C twice in the window with the server code running!</w:t>
       </w:r>
       <w:r>
@@ -203,7 +249,15 @@
     <w:p/>
     <w:p>
       <w:r>
-        <w:t>This is the notebook view while it is running – this is essentially a file browser.  You can only open a notebook file (.ipynb extension) from this window.  You cannot double click on a notebook file to open it without this server running.</w:t>
+        <w:t>This is the notebook view while it is running – this is essentially a file browser.  You can only open a notebook file (.</w:t>
+      </w:r>
+      <w:proofErr w:type="spellStart"/>
+      <w:r>
+        <w:t>ipynb</w:t>
+      </w:r>
+      <w:proofErr w:type="spellEnd"/>
+      <w:r>
+        <w:t xml:space="preserve"> extension) from this window.  You cannot double click on a notebook file to open it without this server running.</w:t>
       </w:r>
     </w:p>
     <w:p/>
@@ -212,6 +266,7 @@
       <w:r>
         <w:rPr>
           <w:noProof/>
+          <w:lang w:val="en-GB" w:eastAsia="en-GB"/>
         </w:rPr>
         <w:drawing>
           <wp:inline distT="0" distB="0" distL="0" distR="0" wp14:anchorId="502CF3E1" wp14:editId="061A386F">
@@ -275,7 +330,15 @@
         <w:pStyle w:val="Heading2"/>
       </w:pPr>
       <w:r>
-        <w:t>The Jupyter Notebook</w:t>
+        <w:t xml:space="preserve">The </w:t>
+      </w:r>
+      <w:proofErr w:type="spellStart"/>
+      <w:r>
+        <w:t>Jupyter</w:t>
+      </w:r>
+      <w:proofErr w:type="spellEnd"/>
+      <w:r>
+        <w:t xml:space="preserve"> Notebook</w:t>
       </w:r>
       <w:r>
         <w:t xml:space="preserve"> Intro</w:t>
@@ -284,7 +347,15 @@
     <w:p/>
     <w:p>
       <w:r>
-        <w:t>Although you can write code in a text editor and run it at the command line, it’s simpler and more fun to use the Jupyter Notebook, which runs in your web browser.</w:t>
+        <w:t xml:space="preserve">Although you can write code in a text editor and run it at the command line, it’s simpler and more fun to use the </w:t>
+      </w:r>
+      <w:proofErr w:type="spellStart"/>
+      <w:r>
+        <w:t>Jupyter</w:t>
+      </w:r>
+      <w:proofErr w:type="spellEnd"/>
+      <w:r>
+        <w:t xml:space="preserve"> Notebook, which runs in your web browser.</w:t>
       </w:r>
       <w:r>
         <w:t xml:space="preserve">  You will also use the Notebook to do your homework.</w:t>
@@ -346,7 +417,15 @@
     <w:p/>
     <w:p>
       <w:r>
-        <w:t>If you start the notebook from the Anaconda Navigator, it will show you the list of folders (“directories”) at the top of your User Directory, to start with.  If you need to find the User directory on your machine, try clicking on your hard drive, and finding USER or Users, and your name under it.  On my Mac, it’s here where you see “cherny” and the house icon:</w:t>
+        <w:t>If you start the notebook from the Anaconda Navigator, it will show you the list of folders (“directories”) at the top of your User Directory, to start with.  If you need to find the User directory on your machine, try clicking on your hard drive, and finding USER or Users, and your name under it.  On my Mac, it’s here where you see “</w:t>
+      </w:r>
+      <w:proofErr w:type="spellStart"/>
+      <w:r>
+        <w:t>cherny</w:t>
+      </w:r>
+      <w:proofErr w:type="spellEnd"/>
+      <w:r>
+        <w:t>” and the house icon:</w:t>
       </w:r>
     </w:p>
     <w:p/>
@@ -354,7 +433,9 @@
       <w:r>
         <w:rPr>
           <w:noProof/>
+          <w:lang w:val="en-GB" w:eastAsia="en-GB"/>
         </w:rPr>
+        <w:lastRenderedPageBreak/>
         <w:drawing>
           <wp:inline distT="0" distB="0" distL="0" distR="0" wp14:anchorId="79BA49EC" wp14:editId="7C4271BB">
             <wp:extent cx="4112465" cy="3760765"/>
@@ -437,7 +518,9 @@
       <w:r>
         <w:rPr>
           <w:noProof/>
+          <w:lang w:val="en-GB" w:eastAsia="en-GB"/>
         </w:rPr>
+        <w:lastRenderedPageBreak/>
         <w:drawing>
           <wp:inline distT="0" distB="0" distL="0" distR="0" wp14:anchorId="1246F473" wp14:editId="0788E5F0">
             <wp:extent cx="5486400" cy="2730987"/>
@@ -557,7 +640,9 @@
       <w:r>
         <w:rPr>
           <w:noProof/>
+          <w:lang w:val="en-GB" w:eastAsia="en-GB"/>
         </w:rPr>
+        <w:lastRenderedPageBreak/>
         <w:drawing>
           <wp:inline distT="0" distB="0" distL="0" distR="0" wp14:anchorId="4F728795" wp14:editId="1C29C73C">
             <wp:extent cx="5486400" cy="3637019"/>
@@ -650,6 +735,7 @@
       <w:r>
         <w:rPr>
           <w:noProof/>
+          <w:lang w:val="en-GB" w:eastAsia="en-GB"/>
         </w:rPr>
         <w:drawing>
           <wp:inline distT="0" distB="0" distL="0" distR="0" wp14:anchorId="16D7BA69" wp14:editId="1D68BE4B">
@@ -737,6 +823,7 @@
       <w:r>
         <w:rPr>
           <w:noProof/>
+          <w:lang w:val="en-GB" w:eastAsia="en-GB"/>
         </w:rPr>
         <w:drawing>
           <wp:inline distT="0" distB="0" distL="0" distR="0" wp14:anchorId="455D763B" wp14:editId="2D8D7C64">
@@ -780,7 +867,7 @@
                     </a:ln>
                     <a:extLst>
                       <a:ext uri="{53640926-AAD7-44d8-BBD7-CCE9431645EC}">
-                        <a14:shadowObscured xmlns:a14="http://schemas.microsoft.com/office/drawing/2010/main"/>
+                        <a14:shadowObscured xmlns:a14="http://schemas.microsoft.com/office/drawing/2010/main" xmlns:w="http://schemas.openxmlformats.org/wordprocessingml/2006/main" xmlns:w10="urn:schemas-microsoft-com:office:word" xmlns:v="urn:schemas-microsoft-com:vml" xmlns:o="urn:schemas-microsoft-com:office:office" xmlns:mv="urn:schemas-microsoft-com:mac:vml" xmlns:mo="http://schemas.microsoft.com/office/mac/office/2008/main" xmlns=""/>
                       </a:ext>
                     </a:extLst>
                   </pic:spPr>
@@ -809,7 +896,15 @@
         <w:t xml:space="preserve"> </w:t>
       </w:r>
       <w:r>
-        <w:t>SHIFT-ENTER (at the same time)  (it will display any results and create a new empty cell)</w:t>
+        <w:t>SHIFT-ENTER (at the same time</w:t>
+      </w:r>
+      <w:proofErr w:type="gramStart"/>
+      <w:r>
+        <w:t>)  (</w:t>
+      </w:r>
+      <w:proofErr w:type="gramEnd"/>
+      <w:r>
+        <w:t>it will display any results and create a new empty cell)</w:t>
       </w:r>
       <w:r>
         <w:t>.</w:t>
@@ -835,7 +930,39 @@
         <w:t xml:space="preserve"> </w:t>
       </w:r>
       <w:r>
-        <w:t>or use  a “print(var)” statement (replacing “var” with the name of your variable).  In this example, we defined var as the string of characters “hi” and then we checked it by using 2 methods, evaluating it in a cell (2, which has the output below in “Out[2]”) and by printing it (3).</w:t>
+        <w:t xml:space="preserve">or </w:t>
+      </w:r>
+      <w:proofErr w:type="gramStart"/>
+      <w:r>
+        <w:t>use  a</w:t>
+      </w:r>
+      <w:proofErr w:type="gramEnd"/>
+      <w:r>
+        <w:t xml:space="preserve"> “print(</w:t>
+      </w:r>
+      <w:proofErr w:type="spellStart"/>
+      <w:r>
+        <w:t>var</w:t>
+      </w:r>
+      <w:proofErr w:type="spellEnd"/>
+      <w:r>
+        <w:t>)” statement (replacing “</w:t>
+      </w:r>
+      <w:proofErr w:type="spellStart"/>
+      <w:r>
+        <w:t>var</w:t>
+      </w:r>
+      <w:proofErr w:type="spellEnd"/>
+      <w:r>
+        <w:t xml:space="preserve">” with the name of your variable).  In this example, we defined </w:t>
+      </w:r>
+      <w:proofErr w:type="spellStart"/>
+      <w:r>
+        <w:t>var</w:t>
+      </w:r>
+      <w:proofErr w:type="spellEnd"/>
+      <w:r>
+        <w:t xml:space="preserve"> as the string of characters “hi” and then we checked it by using 2 methods, evaluating it in a cell (2, which has the output below in “Out[2]”) and by printing it (3).</w:t>
       </w:r>
     </w:p>
     <w:p>
@@ -852,6 +979,7 @@
       <w:r>
         <w:rPr>
           <w:noProof/>
+          <w:lang w:val="en-GB" w:eastAsia="en-GB"/>
         </w:rPr>
         <w:drawing>
           <wp:inline distT="0" distB="0" distL="0" distR="0" wp14:anchorId="71EDC577" wp14:editId="49BD6216">
@@ -940,7 +1068,9 @@
         <w:rPr>
           <w:noProof/>
           <w:color w:val="FF0000"/>
+          <w:lang w:val="en-GB" w:eastAsia="en-GB"/>
         </w:rPr>
+        <w:lastRenderedPageBreak/>
         <w:drawing>
           <wp:inline distT="0" distB="0" distL="0" distR="0" wp14:anchorId="6B1082B7" wp14:editId="7373A0B0">
             <wp:extent cx="3651527" cy="2142268"/>
@@ -1026,6 +1156,7 @@
         <w:rPr>
           <w:noProof/>
           <w:color w:val="FF0000"/>
+          <w:lang w:val="en-GB" w:eastAsia="en-GB"/>
         </w:rPr>
         <w:drawing>
           <wp:inline distT="0" distB="0" distL="0" distR="0" wp14:anchorId="35E863AB" wp14:editId="2F4467F8">
@@ -1108,7 +1239,9 @@
       <w:r>
         <w:rPr>
           <w:noProof/>
+          <w:lang w:val="en-GB" w:eastAsia="en-GB"/>
         </w:rPr>
+        <w:lastRenderedPageBreak/>
         <w:drawing>
           <wp:inline distT="0" distB="0" distL="0" distR="0" wp14:anchorId="7EB4B94B" wp14:editId="05E70BF7">
             <wp:extent cx="3414037" cy="2445243"/>
@@ -1188,8 +1321,16 @@
         <w:rPr>
           <w:color w:val="FF0000"/>
         </w:rPr>
-        <w:t>.ipynb</w:t>
-      </w:r>
+        <w:t>.</w:t>
+      </w:r>
+      <w:proofErr w:type="spellStart"/>
+      <w:r>
+        <w:rPr>
+          <w:color w:val="FF0000"/>
+        </w:rPr>
+        <w:t>ipynb</w:t>
+      </w:r>
+      <w:proofErr w:type="spellEnd"/>
       <w:r>
         <w:t>”.</w:t>
       </w:r>
@@ -1218,7 +1359,15 @@
     <w:p/>
     <w:p>
       <w:r>
-        <w:t>On Windows, this is wherever your User directory is.  Click on your C drive and navigate to it.  Look for the files that end with “.ipynb” at the end.</w:t>
+        <w:t>On Windows, this is wherever your User directory is.  Click on your C drive and navigate to it.  Look for the files that end with “.</w:t>
+      </w:r>
+      <w:proofErr w:type="spellStart"/>
+      <w:r>
+        <w:t>ipynb</w:t>
+      </w:r>
+      <w:proofErr w:type="spellEnd"/>
+      <w:r>
+        <w:t>” at the end.</w:t>
       </w:r>
     </w:p>
     <w:p/>
@@ -1233,7 +1382,15 @@
         <w:t>If you really can’t find your file on your hard drive, you need to ask us for help using your computer.  Another option is to download the file fro</w:t>
       </w:r>
       <w:r>
-        <w:t>m the FILE menu on the notebook and download it as Notebook (.ipynb) format.  Then find that file in Downloads and upload that to the Dropbox.</w:t>
+        <w:t>m the FILE menu on the notebook and download it as Notebook (.</w:t>
+      </w:r>
+      <w:proofErr w:type="spellStart"/>
+      <w:r>
+        <w:t>ipynb</w:t>
+      </w:r>
+      <w:proofErr w:type="spellEnd"/>
+      <w:r>
+        <w:t>) format.  Then find that file in Downloads and upload that to the Dropbox.</w:t>
       </w:r>
     </w:p>
     <w:p/>
@@ -1241,7 +1398,9 @@
       <w:r>
         <w:rPr>
           <w:noProof/>
+          <w:lang w:val="en-GB" w:eastAsia="en-GB"/>
         </w:rPr>
+        <w:lastRenderedPageBreak/>
         <w:drawing>
           <wp:inline distT="0" distB="0" distL="0" distR="0" wp14:anchorId="0C7C35FB" wp14:editId="58CE70D2">
             <wp:extent cx="4897755" cy="6518275"/>
@@ -1304,7 +1463,15 @@
         <w:t xml:space="preserve">.ipynb file to the Dropbox. </w:t>
       </w:r>
       <w:r>
-        <w:t xml:space="preserve">  Do not upload an HTML or json file.</w:t>
+        <w:t xml:space="preserve">  Do not upload an HTML or </w:t>
+      </w:r>
+      <w:proofErr w:type="spellStart"/>
+      <w:r>
+        <w:t>json</w:t>
+      </w:r>
+      <w:proofErr w:type="spellEnd"/>
+      <w:r>
+        <w:t xml:space="preserve"> file.</w:t>
       </w:r>
     </w:p>
     <w:p/>
@@ -1318,7 +1485,9 @@
       <w:r>
         <w:rPr>
           <w:noProof/>
+          <w:lang w:val="en-GB" w:eastAsia="en-GB"/>
         </w:rPr>
+        <w:lastRenderedPageBreak/>
         <w:drawing>
           <wp:inline distT="0" distB="0" distL="0" distR="0" wp14:anchorId="7CB348A2" wp14:editId="79F86BA3">
             <wp:extent cx="4725670" cy="2181860"/>
@@ -1430,7 +1599,15 @@
         <w:t>new terminal window</w:t>
       </w:r>
       <w:r>
-        <w:t xml:space="preserve"> (“nouvelle fenetre”) not the one that is showing the code for the notebook that is running….</w:t>
+        <w:t xml:space="preserve"> (“nouvelle </w:t>
+      </w:r>
+      <w:proofErr w:type="spellStart"/>
+      <w:r>
+        <w:t>fenetre</w:t>
+      </w:r>
+      <w:proofErr w:type="spellEnd"/>
+      <w:r>
+        <w:t>”) not the one that is showing the code for the notebook that is running….</w:t>
       </w:r>
     </w:p>
     <w:p/>
@@ -1439,7 +1616,23 @@
         <w:t>For instance, t</w:t>
       </w:r>
       <w:r>
-        <w:t>ry “conda install seaborn”:</w:t>
+        <w:t>ry “</w:t>
+      </w:r>
+      <w:proofErr w:type="spellStart"/>
+      <w:r>
+        <w:t>conda</w:t>
+      </w:r>
+      <w:proofErr w:type="spellEnd"/>
+      <w:r>
+        <w:t xml:space="preserve"> install </w:t>
+      </w:r>
+      <w:proofErr w:type="spellStart"/>
+      <w:r>
+        <w:t>seaborn</w:t>
+      </w:r>
+      <w:proofErr w:type="spellEnd"/>
+      <w:r>
+        <w:t>”:</w:t>
       </w:r>
     </w:p>
     <w:p/>
@@ -1447,6 +1640,7 @@
       <w:r>
         <w:rPr>
           <w:noProof/>
+          <w:lang w:val="en-GB" w:eastAsia="en-GB"/>
         </w:rPr>
         <w:drawing>
           <wp:inline distT="0" distB="0" distL="0" distR="0" wp14:anchorId="29AF8844" wp14:editId="5F0525D7">
@@ -1502,7 +1696,9 @@
       <w:r>
         <w:rPr>
           <w:noProof/>
+          <w:lang w:val="en-GB" w:eastAsia="en-GB"/>
         </w:rPr>
+        <w:lastRenderedPageBreak/>
         <w:drawing>
           <wp:inline distT="0" distB="0" distL="0" distR="0" wp14:anchorId="5311D769" wp14:editId="0CA775EC">
             <wp:extent cx="5486400" cy="3420775"/>
@@ -1562,25 +1758,89 @@
     <w:p/>
     <w:p>
       <w:r>
-        <w:t>Now you will be able to “import seaborn” when we need it.</w:t>
-      </w:r>
-    </w:p>
-    <w:p/>
-    <w:p>
-      <w:r>
-        <w:t>You should do this with “conda install mock” as well.</w:t>
-      </w:r>
-    </w:p>
-    <w:p/>
-    <w:p>
-      <w:r>
-        <w:t>If a “conda install &lt;packagename&gt;” fails… you can try “pip install &lt;packagename&gt;” instead.  The packages may not all be listed in the conda online repository, but most of them are in “pip.”  We prefer conda because they work best with Anaconda.</w:t>
-      </w:r>
-    </w:p>
-    <w:p/>
-    <w:p>
-      <w:r>
-        <w:t>If these commands don’t work for you, there is a path problem on your laptop with your installation of Anaconda.  The command/terminal window is not able to find the “conda” or “pip” command.  Something was not done right with your install.  You will have to ask us for help.</w:t>
+        <w:t xml:space="preserve">Now you will be able to “import </w:t>
+      </w:r>
+      <w:proofErr w:type="spellStart"/>
+      <w:r>
+        <w:t>seaborn</w:t>
+      </w:r>
+      <w:proofErr w:type="spellEnd"/>
+      <w:r>
+        <w:t>” when we need it.</w:t>
+      </w:r>
+    </w:p>
+    <w:p/>
+    <w:p>
+      <w:r>
+        <w:t>You should do this with “</w:t>
+      </w:r>
+      <w:proofErr w:type="spellStart"/>
+      <w:r>
+        <w:t>conda</w:t>
+      </w:r>
+      <w:proofErr w:type="spellEnd"/>
+      <w:r>
+        <w:t xml:space="preserve"> install mock” as well.</w:t>
+      </w:r>
+    </w:p>
+    <w:p/>
+    <w:p>
+      <w:r>
+        <w:t>If a “</w:t>
+      </w:r>
+      <w:proofErr w:type="spellStart"/>
+      <w:r>
+        <w:t>conda</w:t>
+      </w:r>
+      <w:proofErr w:type="spellEnd"/>
+      <w:r>
+        <w:t xml:space="preserve"> install &lt;</w:t>
+      </w:r>
+      <w:proofErr w:type="spellStart"/>
+      <w:r>
+        <w:t>packagename</w:t>
+      </w:r>
+      <w:proofErr w:type="spellEnd"/>
+      <w:r>
+        <w:t>&gt;” fails… you can try “pip install &lt;</w:t>
+      </w:r>
+      <w:proofErr w:type="spellStart"/>
+      <w:r>
+        <w:t>packagename</w:t>
+      </w:r>
+      <w:proofErr w:type="spellEnd"/>
+      <w:r>
+        <w:t xml:space="preserve">&gt;” instead.  The packages may not all be listed in the </w:t>
+      </w:r>
+      <w:proofErr w:type="spellStart"/>
+      <w:r>
+        <w:t>conda</w:t>
+      </w:r>
+      <w:proofErr w:type="spellEnd"/>
+      <w:r>
+        <w:t xml:space="preserve"> online repository, but most of them are in “pip.”  We prefer </w:t>
+      </w:r>
+      <w:proofErr w:type="spellStart"/>
+      <w:r>
+        <w:t>conda</w:t>
+      </w:r>
+      <w:proofErr w:type="spellEnd"/>
+      <w:r>
+        <w:t xml:space="preserve"> because they work best with Anaconda.</w:t>
+      </w:r>
+    </w:p>
+    <w:p/>
+    <w:p>
+      <w:r>
+        <w:t>If these commands don’t work for you, there is a path problem on your laptop with your installation of Anaconda.  The command/terminal window is not able to find the “</w:t>
+      </w:r>
+      <w:proofErr w:type="spellStart"/>
+      <w:r>
+        <w:t>conda</w:t>
+      </w:r>
+      <w:proofErr w:type="spellEnd"/>
+      <w:r>
+        <w:t>” or “pip” command.  Something was not done right with your install.  You will have to ask us for help.</w:t>
       </w:r>
     </w:p>
     <w:p/>
@@ -1590,7 +1850,7 @@
       </w:r>
     </w:p>
     <w:p>
-      <w:hyperlink r:id="rId25" w:history="1">
+      <w:hyperlink r:id="rId25" w:anchor="finding-and-installing-a-package" w:history="1">
         <w:r>
           <w:rPr>
             <w:rStyle w:val="Hyperlink"/>
@@ -1599,10 +1859,7 @@
         </w:r>
       </w:hyperlink>
     </w:p>
-    <w:p>
-      <w:bookmarkStart w:id="0" w:name="_GoBack"/>
-      <w:bookmarkEnd w:id="0"/>
-    </w:p>
+    <w:p/>
     <w:p/>
     <w:sectPr>
       <w:pgSz w:w="12240" w:h="15840"/>
@@ -1615,7 +1872,7 @@
 </file>
 
 <file path=word/numbering.xml><?xml version="1.0" encoding="utf-8"?>
-<w:numbering xmlns:wpc="http://schemas.microsoft.com/office/word/2010/wordprocessingCanvas" xmlns:mo="http://schemas.microsoft.com/office/mac/office/2008/main" xmlns:mc="http://schemas.openxmlformats.org/markup-compatibility/2006" xmlns:mv="urn:schemas-microsoft-com:mac:vml" xmlns:o="urn:schemas-microsoft-com:office:office" xmlns:r="http://schemas.openxmlformats.org/officeDocument/2006/relationships" xmlns:m="http://schemas.openxmlformats.org/officeDocument/2006/math" xmlns:v="urn:schemas-microsoft-com:vml" xmlns:wp14="http://schemas.microsoft.com/office/word/2010/wordprocessingDrawing" xmlns:wp="http://schemas.openxmlformats.org/drawingml/2006/wordprocessingDrawing" xmlns:w10="urn:schemas-microsoft-com:office:word" xmlns:w="http://schemas.openxmlformats.org/wordprocessingml/2006/main" xmlns:w14="http://schemas.microsoft.com/office/word/2010/wordml" xmlns:wpg="http://schemas.microsoft.com/office/word/2010/wordprocessingGroup" xmlns:wpi="http://schemas.microsoft.com/office/word/2010/wordprocessingInk" xmlns:wne="http://schemas.microsoft.com/office/word/2006/wordml" xmlns:wps="http://schemas.microsoft.com/office/word/2010/wordprocessingShape" mc:Ignorable="w14 wp14">
+<w:numbering xmlns:wpc="http://schemas.microsoft.com/office/word/2010/wordprocessingCanvas" xmlns:mc="http://schemas.openxmlformats.org/markup-compatibility/2006" xmlns:o="urn:schemas-microsoft-com:office:office" xmlns:r="http://schemas.openxmlformats.org/officeDocument/2006/relationships" xmlns:m="http://schemas.openxmlformats.org/officeDocument/2006/math" xmlns:v="urn:schemas-microsoft-com:vml" xmlns:wp14="http://schemas.microsoft.com/office/word/2010/wordprocessingDrawing" xmlns:wp="http://schemas.openxmlformats.org/drawingml/2006/wordprocessingDrawing" xmlns:w10="urn:schemas-microsoft-com:office:word" xmlns:w="http://schemas.openxmlformats.org/wordprocessingml/2006/main" xmlns:w14="http://schemas.microsoft.com/office/word/2010/wordml" xmlns:w15="http://schemas.microsoft.com/office/word/2012/wordml" xmlns:wpg="http://schemas.microsoft.com/office/word/2010/wordprocessingGroup" xmlns:wpi="http://schemas.microsoft.com/office/word/2010/wordprocessingInk" xmlns:wne="http://schemas.microsoft.com/office/word/2006/wordml" xmlns:wps="http://schemas.microsoft.com/office/word/2010/wordprocessingShape" mc:Ignorable="w14 w15 wp14">
   <w:abstractNum w:abstractNumId="0">
     <w:nsid w:val="048F0094"/>
     <w:multiLevelType w:val="hybridMultilevel"/>
@@ -2200,7 +2457,7 @@
 </file>
 
 <file path=word/styles.xml><?xml version="1.0" encoding="utf-8"?>
-<w:styles xmlns:mc="http://schemas.openxmlformats.org/markup-compatibility/2006" xmlns:r="http://schemas.openxmlformats.org/officeDocument/2006/relationships" xmlns:w="http://schemas.openxmlformats.org/wordprocessingml/2006/main" xmlns:w14="http://schemas.microsoft.com/office/word/2010/wordml" mc:Ignorable="w14">
+<w:styles xmlns:mc="http://schemas.openxmlformats.org/markup-compatibility/2006" xmlns:r="http://schemas.openxmlformats.org/officeDocument/2006/relationships" xmlns:w="http://schemas.openxmlformats.org/wordprocessingml/2006/main" xmlns:w14="http://schemas.microsoft.com/office/word/2010/wordml" xmlns:w15="http://schemas.microsoft.com/office/word/2012/wordml" mc:Ignorable="w14 w15">
   <w:docDefaults>
     <w:rPrDefault>
       <w:rPr>
@@ -2212,579 +2469,369 @@
     </w:rPrDefault>
     <w:pPrDefault/>
   </w:docDefaults>
-  <w:latentStyles w:defLockedState="0" w:defUIPriority="99" w:defSemiHidden="1" w:defUnhideWhenUsed="1" w:defQFormat="0" w:count="276">
-    <w:lsdException w:name="Normal" w:semiHidden="0" w:uiPriority="0" w:unhideWhenUsed="0" w:qFormat="1"/>
-    <w:lsdException w:name="heading 1" w:semiHidden="0" w:uiPriority="9" w:unhideWhenUsed="0" w:qFormat="1"/>
-    <w:lsdException w:name="heading 2" w:uiPriority="9" w:qFormat="1"/>
-    <w:lsdException w:name="heading 3" w:uiPriority="9" w:qFormat="1"/>
-    <w:lsdException w:name="heading 4" w:uiPriority="9" w:qFormat="1"/>
-    <w:lsdException w:name="heading 5" w:uiPriority="9" w:qFormat="1"/>
-    <w:lsdException w:name="heading 6" w:uiPriority="9" w:qFormat="1"/>
-    <w:lsdException w:name="heading 7" w:uiPriority="9" w:qFormat="1"/>
-    <w:lsdException w:name="heading 8" w:uiPriority="9" w:qFormat="1"/>
-    <w:lsdException w:name="heading 9" w:uiPriority="9" w:qFormat="1"/>
-    <w:lsdException w:name="toc 1" w:uiPriority="39"/>
-    <w:lsdException w:name="toc 2" w:uiPriority="39"/>
-    <w:lsdException w:name="toc 3" w:uiPriority="39"/>
-    <w:lsdException w:name="toc 4" w:uiPriority="39"/>
-    <w:lsdException w:name="toc 5" w:uiPriority="39"/>
-    <w:lsdException w:name="toc 6" w:uiPriority="39"/>
-    <w:lsdException w:name="toc 7" w:uiPriority="39"/>
-    <w:lsdException w:name="toc 8" w:uiPriority="39"/>
-    <w:lsdException w:name="toc 9" w:uiPriority="39"/>
-    <w:lsdException w:name="caption" w:uiPriority="35" w:qFormat="1"/>
-    <w:lsdException w:name="Title" w:semiHidden="0" w:uiPriority="10" w:unhideWhenUsed="0" w:qFormat="1"/>
-    <w:lsdException w:name="Default Paragraph Font" w:uiPriority="1"/>
-    <w:lsdException w:name="Subtitle" w:semiHidden="0" w:uiPriority="11" w:unhideWhenUsed="0" w:qFormat="1"/>
-    <w:lsdException w:name="Strong" w:semiHidden="0" w:uiPriority="22" w:unhideWhenUsed="0" w:qFormat="1"/>
-    <w:lsdException w:name="Emphasis" w:semiHidden="0" w:uiPriority="20" w:unhideWhenUsed="0" w:qFormat="1"/>
-    <w:lsdException w:name="Table Grid" w:semiHidden="0" w:uiPriority="59" w:unhideWhenUsed="0"/>
-    <w:lsdException w:name="Placeholder Text" w:unhideWhenUsed="0"/>
-    <w:lsdException w:name="No Spacing" w:semiHidden="0" w:uiPriority="1" w:unhideWhenUsed="0" w:qFormat="1"/>
-    <w:lsdException w:name="Light Shading" w:semiHidden="0" w:uiPriority="60" w:unhideWhenUsed="0"/>
-    <w:lsdException w:name="Light List" w:semiHidden="0" w:uiPriority="61" w:unhideWhenUsed="0"/>
-    <w:lsdException w:name="Light Grid" w:semiHidden="0" w:uiPriority="62" w:unhideWhenUsed="0"/>
-    <w:lsdException w:name="Medium Shading 1" w:semiHidden="0" w:uiPriority="63" w:unhideWhenUsed="0"/>
-    <w:lsdException w:name="Medium Shading 2" w:semiHidden="0" w:uiPriority="64" w:unhideWhenUsed="0"/>
-    <w:lsdException w:name="Medium List 1" w:semiHidden="0" w:uiPriority="65" w:unhideWhenUsed="0"/>
-    <w:lsdException w:name="Medium List 2" w:semiHidden="0" w:uiPriority="66" w:unhideWhenUsed="0"/>
-    <w:lsdException w:name="Medium Grid 1" w:semiHidden="0" w:uiPriority="67" w:unhideWhenUsed="0"/>
-    <w:lsdException w:name="Medium Grid 2" w:semiHidden="0" w:uiPriority="68" w:unhideWhenUsed="0"/>
-    <w:lsdException w:name="Medium Grid 3" w:semiHidden="0" w:uiPriority="69" w:unhideWhenUsed="0"/>
-    <w:lsdException w:name="Dark List" w:semiHidden="0" w:uiPriority="70" w:unhideWhenUsed="0"/>
-    <w:lsdException w:name="Colorful Shading" w:semiHidden="0" w:uiPriority="71" w:unhideWhenUsed="0"/>
-    <w:lsdException w:name="Colorful List" w:semiHidden="0" w:uiPriority="72" w:unhideWhenUsed="0"/>
-    <w:lsdException w:name="Colorful Grid" w:semiHidden="0" w:uiPriority="73" w:unhideWhenUsed="0"/>
-    <w:lsdException w:name="Light Shading Accent 1" w:semiHidden="0" w:uiPriority="60" w:unhideWhenUsed="0"/>
-    <w:lsdException w:name="Light List Accent 1" w:semiHidden="0" w:uiPriority="61" w:unhideWhenUsed="0"/>
-    <w:lsdException w:name="Light Grid Accent 1" w:semiHidden="0" w:uiPriority="62" w:unhideWhenUsed="0"/>
-    <w:lsdException w:name="Medium Shading 1 Accent 1" w:semiHidden="0" w:uiPriority="63" w:unhideWhenUsed="0"/>
-    <w:lsdException w:name="Medium Shading 2 Accent 1" w:semiHidden="0" w:uiPriority="64" w:unhideWhenUsed="0"/>
-    <w:lsdException w:name="Medium List 1 Accent 1" w:semiHidden="0" w:uiPriority="65" w:unhideWhenUsed="0"/>
-    <w:lsdException w:name="Revision" w:unhideWhenUsed="0"/>
-    <w:lsdException w:name="List Paragraph" w:semiHidden="0" w:uiPriority="34" w:unhideWhenUsed="0" w:qFormat="1"/>
-    <w:lsdException w:name="Quote" w:semiHidden="0" w:uiPriority="29" w:unhideWhenUsed="0" w:qFormat="1"/>
-    <w:lsdException w:name="Intense Quote" w:semiHidden="0" w:uiPriority="30" w:unhideWhenUsed="0" w:qFormat="1"/>
-    <w:lsdException w:name="Medium List 2 Accent 1" w:semiHidden="0" w:uiPriority="66" w:unhideWhenUsed="0"/>
-    <w:lsdException w:name="Medium Grid 1 Accent 1" w:semiHidden="0" w:uiPriority="67" w:unhideWhenUsed="0"/>
-    <w:lsdException w:name="Medium Grid 2 Accent 1" w:semiHidden="0" w:uiPriority="68" w:unhideWhenUsed="0"/>
-    <w:lsdException w:name="Medium Grid 3 Accent 1" w:semiHidden="0" w:uiPriority="69" w:unhideWhenUsed="0"/>
-    <w:lsdException w:name="Dark List Accent 1" w:semiHidden="0" w:uiPriority="70" w:unhideWhenUsed="0"/>
-    <w:lsdException w:name="Colorful Shading Accent 1" w:semiHidden="0" w:uiPriority="71" w:unhideWhenUsed="0"/>
-    <w:lsdException w:name="Colorful List Accent 1" w:semiHidden="0" w:uiPriority="72" w:unhideWhenUsed="0"/>
-    <w:lsdException w:name="Colorful Grid Accent 1" w:semiHidden="0" w:uiPriority="73" w:unhideWhenUsed="0"/>
-    <w:lsdException w:name="Light Shading Accent 2" w:semiHidden="0" w:uiPriority="60" w:unhideWhenUsed="0"/>
-    <w:lsdException w:name="Light List Accent 2" w:semiHidden="0" w:uiPriority="61" w:unhideWhenUsed="0"/>
-    <w:lsdException w:name="Light Grid Accent 2" w:semiHidden="0" w:uiPriority="62" w:unhideWhenUsed="0"/>
-    <w:lsdException w:name="Medium Shading 1 Accent 2" w:semiHidden="0" w:uiPriority="63" w:unhideWhenUsed="0"/>
-    <w:lsdException w:name="Medium Shading 2 Accent 2" w:semiHidden="0" w:uiPriority="64" w:unhideWhenUsed="0"/>
-    <w:lsdException w:name="Medium List 1 Accent 2" w:semiHidden="0" w:uiPriority="65" w:unhideWhenUsed="0"/>
-    <w:lsdException w:name="Medium List 2 Accent 2" w:semiHidden="0" w:uiPriority="66" w:unhideWhenUsed="0"/>
-    <w:lsdException w:name="Medium Grid 1 Accent 2" w:semiHidden="0" w:uiPriority="67" w:unhideWhenUsed="0"/>
-    <w:lsdException w:name="Medium Grid 2 Accent 2" w:semiHidden="0" w:uiPriority="68" w:unhideWhenUsed="0"/>
-    <w:lsdException w:name="Medium Grid 3 Accent 2" w:semiHidden="0" w:uiPriority="69" w:unhideWhenUsed="0"/>
-    <w:lsdException w:name="Dark List Accent 2" w:semiHidden="0" w:uiPriority="70" w:unhideWhenUsed="0"/>
-    <w:lsdException w:name="Colorful Shading Accent 2" w:semiHidden="0" w:uiPriority="71" w:unhideWhenUsed="0"/>
-    <w:lsdException w:name="Colorful List Accent 2" w:semiHidden="0" w:uiPriority="72" w:unhideWhenUsed="0"/>
-    <w:lsdException w:name="Colorful Grid Accent 2" w:semiHidden="0" w:uiPriority="73" w:unhideWhenUsed="0"/>
-    <w:lsdException w:name="Light Shading Accent 3" w:semiHidden="0" w:uiPriority="60" w:unhideWhenUsed="0"/>
-    <w:lsdException w:name="Light List Accent 3" w:semiHidden="0" w:uiPriority="61" w:unhideWhenUsed="0"/>
-    <w:lsdException w:name="Light Grid Accent 3" w:semiHidden="0" w:uiPriority="62" w:unhideWhenUsed="0"/>
-    <w:lsdException w:name="Medium Shading 1 Accent 3" w:semiHidden="0" w:uiPriority="63" w:unhideWhenUsed="0"/>
-    <w:lsdException w:name="Medium Shading 2 Accent 3" w:semiHidden="0" w:uiPriority="64" w:unhideWhenUsed="0"/>
-    <w:lsdException w:name="Medium List 1 Accent 3" w:semiHidden="0" w:uiPriority="65" w:unhideWhenUsed="0"/>
-    <w:lsdException w:name="Medium List 2 Accent 3" w:semiHidden="0" w:uiPriority="66" w:unhideWhenUsed="0"/>
-    <w:lsdException w:name="Medium Grid 1 Accent 3" w:semiHidden="0" w:uiPriority="67" w:unhideWhenUsed="0"/>
-    <w:lsdException w:name="Medium Grid 2 Accent 3" w:semiHidden="0" w:uiPriority="68" w:unhideWhenUsed="0"/>
-    <w:lsdException w:name="Medium Grid 3 Accent 3" w:semiHidden="0" w:uiPriority="69" w:unhideWhenUsed="0"/>
-    <w:lsdException w:name="Dark List Accent 3" w:semiHidden="0" w:uiPriority="70" w:unhideWhenUsed="0"/>
-    <w:lsdException w:name="Colorful Shading Accent 3" w:semiHidden="0" w:uiPriority="71" w:unhideWhenUsed="0"/>
-    <w:lsdException w:name="Colorful List Accent 3" w:semiHidden="0" w:uiPriority="72" w:unhideWhenUsed="0"/>
-    <w:lsdException w:name="Colorful Grid Accent 3" w:semiHidden="0" w:uiPriority="73" w:unhideWhenUsed="0"/>
-    <w:lsdException w:name="Light Shading Accent 4" w:semiHidden="0" w:uiPriority="60" w:unhideWhenUsed="0"/>
-    <w:lsdException w:name="Light List Accent 4" w:semiHidden="0" w:uiPriority="61" w:unhideWhenUsed="0"/>
-    <w:lsdException w:name="Light Grid Accent 4" w:semiHidden="0" w:uiPriority="62" w:unhideWhenUsed="0"/>
-    <w:lsdException w:name="Medium Shading 1 Accent 4" w:semiHidden="0" w:uiPriority="63" w:unhideWhenUsed="0"/>
-    <w:lsdException w:name="Medium Shading 2 Accent 4" w:semiHidden="0" w:uiPriority="64" w:unhideWhenUsed="0"/>
-    <w:lsdException w:name="Medium List 1 Accent 4" w:semiHidden="0" w:uiPriority="65" w:unhideWhenUsed="0"/>
-    <w:lsdException w:name="Medium List 2 Accent 4" w:semiHidden="0" w:uiPriority="66" w:unhideWhenUsed="0"/>
-    <w:lsdException w:name="Medium Grid 1 Accent 4" w:semiHidden="0" w:uiPriority="67" w:unhideWhenUsed="0"/>
-    <w:lsdException w:name="Medium Grid 2 Accent 4" w:semiHidden="0" w:uiPriority="68" w:unhideWhenUsed="0"/>
-    <w:lsdException w:name="Medium Grid 3 Accent 4" w:semiHidden="0" w:uiPriority="69" w:unhideWhenUsed="0"/>
-    <w:lsdException w:name="Dark List Accent 4" w:semiHidden="0" w:uiPriority="70" w:unhideWhenUsed="0"/>
-    <w:lsdException w:name="Colorful Shading Accent 4" w:semiHidden="0" w:uiPriority="71" w:unhideWhenUsed="0"/>
-    <w:lsdException w:name="Colorful List Accent 4" w:semiHidden="0" w:uiPriority="72" w:unhideWhenUsed="0"/>
-    <w:lsdException w:name="Colorful Grid Accent 4" w:semiHidden="0" w:uiPriority="73" w:unhideWhenUsed="0"/>
-    <w:lsdException w:name="Light Shading Accent 5" w:semiHidden="0" w:uiPriority="60" w:unhideWhenUsed="0"/>
-    <w:lsdException w:name="Light List Accent 5" w:semiHidden="0" w:uiPriority="61" w:unhideWhenUsed="0"/>
-    <w:lsdException w:name="Light Grid Accent 5" w:semiHidden="0" w:uiPriority="62" w:unhideWhenUsed="0"/>
-    <w:lsdException w:name="Medium Shading 1 Accent 5" w:semiHidden="0" w:uiPriority="63" w:unhideWhenUsed="0"/>
-    <w:lsdException w:name="Medium Shading 2 Accent 5" w:semiHidden="0" w:uiPriority="64" w:unhideWhenUsed="0"/>
-    <w:lsdException w:name="Medium List 1 Accent 5" w:semiHidden="0" w:uiPriority="65" w:unhideWhenUsed="0"/>
-    <w:lsdException w:name="Medium List 2 Accent 5" w:semiHidden="0" w:uiPriority="66" w:unhideWhenUsed="0"/>
-    <w:lsdException w:name="Medium Grid 1 Accent 5" w:semiHidden="0" w:uiPriority="67" w:unhideWhenUsed="0"/>
-    <w:lsdException w:name="Medium Grid 2 Accent 5" w:semiHidden="0" w:uiPriority="68" w:unhideWhenUsed="0"/>
-    <w:lsdException w:name="Medium Grid 3 Accent 5" w:semiHidden="0" w:uiPriority="69" w:unhideWhenUsed="0"/>
-    <w:lsdException w:name="Dark List Accent 5" w:semiHidden="0" w:uiPriority="70" w:unhideWhenUsed="0"/>
-    <w:lsdException w:name="Colorful Shading Accent 5" w:semiHidden="0" w:uiPriority="71" w:unhideWhenUsed="0"/>
-    <w:lsdException w:name="Colorful List Accent 5" w:semiHidden="0" w:uiPriority="72" w:unhideWhenUsed="0"/>
-    <w:lsdException w:name="Colorful Grid Accent 5" w:semiHidden="0" w:uiPriority="73" w:unhideWhenUsed="0"/>
-    <w:lsdException w:name="Light Shading Accent 6" w:semiHidden="0" w:uiPriority="60" w:unhideWhenUsed="0"/>
-    <w:lsdException w:name="Light List Accent 6" w:semiHidden="0" w:uiPriority="61" w:unhideWhenUsed="0"/>
-    <w:lsdException w:name="Light Grid Accent 6" w:semiHidden="0" w:uiPriority="62" w:unhideWhenUsed="0"/>
-    <w:lsdException w:name="Medium Shading 1 Accent 6" w:semiHidden="0" w:uiPriority="63" w:unhideWhenUsed="0"/>
-    <w:lsdException w:name="Medium Shading 2 Accent 6" w:semiHidden="0" w:uiPriority="64" w:unhideWhenUsed="0"/>
-    <w:lsdException w:name="Medium List 1 Accent 6" w:semiHidden="0" w:uiPriority="65" w:unhideWhenUsed="0"/>
-    <w:lsdException w:name="Medium List 2 Accent 6" w:semiHidden="0" w:uiPriority="66" w:unhideWhenUsed="0"/>
-    <w:lsdException w:name="Medium Grid 1 Accent 6" w:semiHidden="0" w:uiPriority="67" w:unhideWhenUsed="0"/>
-    <w:lsdException w:name="Medium Grid 2 Accent 6" w:semiHidden="0" w:uiPriority="68" w:unhideWhenUsed="0"/>
-    <w:lsdException w:name="Medium Grid 3 Accent 6" w:semiHidden="0" w:uiPriority="69" w:unhideWhenUsed="0"/>
-    <w:lsdException w:name="Dark List Accent 6" w:semiHidden="0" w:uiPriority="70" w:unhideWhenUsed="0"/>
-    <w:lsdException w:name="Colorful Shading Accent 6" w:semiHidden="0" w:uiPriority="71" w:unhideWhenUsed="0"/>
-    <w:lsdException w:name="Colorful List Accent 6" w:semiHidden="0" w:uiPriority="72" w:unhideWhenUsed="0"/>
-    <w:lsdException w:name="Colorful Grid Accent 6" w:semiHidden="0" w:uiPriority="73" w:unhideWhenUsed="0"/>
-    <w:lsdException w:name="Subtle Emphasis" w:semiHidden="0" w:uiPriority="19" w:unhideWhenUsed="0" w:qFormat="1"/>
-    <w:lsdException w:name="Intense Emphasis" w:semiHidden="0" w:uiPriority="21" w:unhideWhenUsed="0" w:qFormat="1"/>
-    <w:lsdException w:name="Subtle Reference" w:semiHidden="0" w:uiPriority="31" w:unhideWhenUsed="0" w:qFormat="1"/>
-    <w:lsdException w:name="Intense Reference" w:semiHidden="0" w:uiPriority="32" w:unhideWhenUsed="0" w:qFormat="1"/>
-    <w:lsdException w:name="Book Title" w:semiHidden="0" w:uiPriority="33" w:unhideWhenUsed="0" w:qFormat="1"/>
-    <w:lsdException w:name="Bibliography" w:uiPriority="37"/>
-    <w:lsdException w:name="TOC Heading" w:uiPriority="39" w:qFormat="1"/>
-  </w:latentStyles>
-  <w:style w:type="paragraph" w:default="1" w:styleId="Normal">
-    <w:name w:val="Normal"/>
-    <w:qFormat/>
-  </w:style>
-  <w:style w:type="paragraph" w:styleId="Heading1">
-    <w:name w:val="heading 1"/>
-    <w:basedOn w:val="Normal"/>
-    <w:next w:val="Normal"/>
-    <w:link w:val="Heading1Char"/>
-    <w:uiPriority w:val="9"/>
-    <w:qFormat/>
-    <w:rsid w:val="00727AC5"/>
-    <w:pPr>
-      <w:keepNext/>
-      <w:keepLines/>
-      <w:spacing w:before="480"/>
-      <w:outlineLvl w:val="0"/>
-    </w:pPr>
-    <w:rPr>
-      <w:rFonts w:asciiTheme="majorHAnsi" w:eastAsiaTheme="majorEastAsia" w:hAnsiTheme="majorHAnsi" w:cstheme="majorBidi"/>
-      <w:b/>
-      <w:bCs/>
-      <w:color w:val="345A8A" w:themeColor="accent1" w:themeShade="B5"/>
-      <w:sz w:val="32"/>
-      <w:szCs w:val="32"/>
-    </w:rPr>
-  </w:style>
-  <w:style w:type="paragraph" w:styleId="Heading2">
-    <w:name w:val="heading 2"/>
-    <w:basedOn w:val="Normal"/>
-    <w:next w:val="Normal"/>
-    <w:link w:val="Heading2Char"/>
-    <w:uiPriority w:val="9"/>
-    <w:unhideWhenUsed/>
-    <w:qFormat/>
-    <w:rsid w:val="00727AC5"/>
-    <w:pPr>
-      <w:keepNext/>
-      <w:keepLines/>
-      <w:spacing w:before="200"/>
-      <w:outlineLvl w:val="1"/>
-    </w:pPr>
-    <w:rPr>
-      <w:rFonts w:asciiTheme="majorHAnsi" w:eastAsiaTheme="majorEastAsia" w:hAnsiTheme="majorHAnsi" w:cstheme="majorBidi"/>
-      <w:b/>
-      <w:bCs/>
-      <w:color w:val="4F81BD" w:themeColor="accent1"/>
-      <w:sz w:val="26"/>
-      <w:szCs w:val="26"/>
-    </w:rPr>
-  </w:style>
-  <w:style w:type="paragraph" w:styleId="Heading3">
-    <w:name w:val="heading 3"/>
-    <w:basedOn w:val="Normal"/>
-    <w:next w:val="Normal"/>
-    <w:link w:val="Heading3Char"/>
-    <w:uiPriority w:val="9"/>
-    <w:unhideWhenUsed/>
-    <w:qFormat/>
-    <w:rsid w:val="00E95629"/>
-    <w:pPr>
-      <w:keepNext/>
-      <w:keepLines/>
-      <w:spacing w:before="200"/>
-      <w:outlineLvl w:val="2"/>
-    </w:pPr>
-    <w:rPr>
-      <w:rFonts w:asciiTheme="majorHAnsi" w:eastAsiaTheme="majorEastAsia" w:hAnsiTheme="majorHAnsi" w:cstheme="majorBidi"/>
-      <w:b/>
-      <w:bCs/>
-      <w:color w:val="4F81BD" w:themeColor="accent1"/>
-    </w:rPr>
-  </w:style>
-  <w:style w:type="character" w:default="1" w:styleId="DefaultParagraphFont">
-    <w:name w:val="Default Paragraph Font"/>
-    <w:uiPriority w:val="1"/>
-    <w:semiHidden/>
-    <w:unhideWhenUsed/>
-  </w:style>
-  <w:style w:type="table" w:default="1" w:styleId="TableNormal">
-    <w:name w:val="Normal Table"/>
-    <w:uiPriority w:val="99"/>
-    <w:semiHidden/>
-    <w:unhideWhenUsed/>
-    <w:tblPr>
-      <w:tblInd w:w="0" w:type="dxa"/>
-      <w:tblCellMar>
-        <w:top w:w="0" w:type="dxa"/>
-        <w:left w:w="108" w:type="dxa"/>
-        <w:bottom w:w="0" w:type="dxa"/>
-        <w:right w:w="108" w:type="dxa"/>
-      </w:tblCellMar>
-    </w:tblPr>
-  </w:style>
-  <w:style w:type="numbering" w:default="1" w:styleId="NoList">
-    <w:name w:val="No List"/>
-    <w:uiPriority w:val="99"/>
-    <w:semiHidden/>
-    <w:unhideWhenUsed/>
-  </w:style>
-  <w:style w:type="character" w:styleId="Hyperlink">
-    <w:name w:val="Hyperlink"/>
-    <w:basedOn w:val="DefaultParagraphFont"/>
-    <w:uiPriority w:val="99"/>
-    <w:unhideWhenUsed/>
-    <w:rsid w:val="00A22445"/>
-    <w:rPr>
-      <w:color w:val="0000FF" w:themeColor="hyperlink"/>
-      <w:u w:val="single"/>
-    </w:rPr>
-  </w:style>
-  <w:style w:type="character" w:styleId="FollowedHyperlink">
-    <w:name w:val="FollowedHyperlink"/>
-    <w:basedOn w:val="DefaultParagraphFont"/>
-    <w:uiPriority w:val="99"/>
-    <w:semiHidden/>
-    <w:unhideWhenUsed/>
-    <w:rsid w:val="00A847A7"/>
-    <w:rPr>
-      <w:color w:val="800080" w:themeColor="followedHyperlink"/>
-      <w:u w:val="single"/>
-    </w:rPr>
-  </w:style>
-  <w:style w:type="paragraph" w:styleId="ListParagraph">
-    <w:name w:val="List Paragraph"/>
-    <w:basedOn w:val="Normal"/>
-    <w:uiPriority w:val="34"/>
-    <w:qFormat/>
-    <w:rsid w:val="00A847A7"/>
-    <w:pPr>
-      <w:ind w:left="720"/>
-      <w:contextualSpacing/>
-    </w:pPr>
-  </w:style>
-  <w:style w:type="paragraph" w:styleId="BalloonText">
-    <w:name w:val="Balloon Text"/>
-    <w:basedOn w:val="Normal"/>
-    <w:link w:val="BalloonTextChar"/>
-    <w:uiPriority w:val="99"/>
-    <w:semiHidden/>
-    <w:unhideWhenUsed/>
-    <w:rsid w:val="00A847A7"/>
-    <w:rPr>
-      <w:rFonts w:ascii="Lucida Grande" w:hAnsi="Lucida Grande"/>
-      <w:sz w:val="18"/>
-      <w:szCs w:val="18"/>
-    </w:rPr>
-  </w:style>
-  <w:style w:type="character" w:customStyle="1" w:styleId="BalloonTextChar">
-    <w:name w:val="Balloon Text Char"/>
-    <w:basedOn w:val="DefaultParagraphFont"/>
-    <w:link w:val="BalloonText"/>
-    <w:uiPriority w:val="99"/>
-    <w:semiHidden/>
-    <w:rsid w:val="00A847A7"/>
-    <w:rPr>
-      <w:rFonts w:ascii="Lucida Grande" w:hAnsi="Lucida Grande"/>
-      <w:sz w:val="18"/>
-      <w:szCs w:val="18"/>
-    </w:rPr>
-  </w:style>
-  <w:style w:type="character" w:customStyle="1" w:styleId="Heading1Char">
-    <w:name w:val="Heading 1 Char"/>
-    <w:basedOn w:val="DefaultParagraphFont"/>
-    <w:link w:val="Heading1"/>
-    <w:uiPriority w:val="9"/>
-    <w:rsid w:val="00727AC5"/>
-    <w:rPr>
-      <w:rFonts w:asciiTheme="majorHAnsi" w:eastAsiaTheme="majorEastAsia" w:hAnsiTheme="majorHAnsi" w:cstheme="majorBidi"/>
-      <w:b/>
-      <w:bCs/>
-      <w:color w:val="345A8A" w:themeColor="accent1" w:themeShade="B5"/>
-      <w:sz w:val="32"/>
-      <w:szCs w:val="32"/>
-    </w:rPr>
-  </w:style>
-  <w:style w:type="character" w:customStyle="1" w:styleId="Heading2Char">
-    <w:name w:val="Heading 2 Char"/>
-    <w:basedOn w:val="DefaultParagraphFont"/>
-    <w:link w:val="Heading2"/>
-    <w:uiPriority w:val="9"/>
-    <w:rsid w:val="00727AC5"/>
-    <w:rPr>
-      <w:rFonts w:asciiTheme="majorHAnsi" w:eastAsiaTheme="majorEastAsia" w:hAnsiTheme="majorHAnsi" w:cstheme="majorBidi"/>
-      <w:b/>
-      <w:bCs/>
-      <w:color w:val="4F81BD" w:themeColor="accent1"/>
-      <w:sz w:val="26"/>
-      <w:szCs w:val="26"/>
-    </w:rPr>
-  </w:style>
-  <w:style w:type="paragraph" w:styleId="NormalWeb">
-    <w:name w:val="Normal (Web)"/>
-    <w:basedOn w:val="Normal"/>
-    <w:uiPriority w:val="99"/>
-    <w:semiHidden/>
-    <w:unhideWhenUsed/>
-    <w:rsid w:val="009E2FD2"/>
-    <w:pPr>
-      <w:spacing w:before="100" w:beforeAutospacing="1" w:after="100" w:afterAutospacing="1"/>
-    </w:pPr>
-    <w:rPr>
-      <w:rFonts w:ascii="Times" w:hAnsi="Times" w:cs="Times New Roman"/>
-      <w:sz w:val="20"/>
-      <w:szCs w:val="20"/>
-    </w:rPr>
-  </w:style>
-  <w:style w:type="paragraph" w:styleId="HTMLPreformatted">
-    <w:name w:val="HTML Preformatted"/>
-    <w:basedOn w:val="Normal"/>
-    <w:link w:val="HTMLPreformattedChar"/>
-    <w:uiPriority w:val="99"/>
-    <w:semiHidden/>
-    <w:unhideWhenUsed/>
-    <w:rsid w:val="009E2FD2"/>
-    <w:pPr>
-      <w:tabs>
-        <w:tab w:val="left" w:pos="916"/>
-        <w:tab w:val="left" w:pos="1832"/>
-        <w:tab w:val="left" w:pos="2748"/>
-        <w:tab w:val="left" w:pos="3664"/>
-        <w:tab w:val="left" w:pos="4580"/>
-        <w:tab w:val="left" w:pos="5496"/>
-        <w:tab w:val="left" w:pos="6412"/>
-        <w:tab w:val="left" w:pos="7328"/>
-        <w:tab w:val="left" w:pos="8244"/>
-        <w:tab w:val="left" w:pos="9160"/>
-        <w:tab w:val="left" w:pos="10076"/>
-        <w:tab w:val="left" w:pos="10992"/>
-        <w:tab w:val="left" w:pos="11908"/>
-        <w:tab w:val="left" w:pos="12824"/>
-        <w:tab w:val="left" w:pos="13740"/>
-        <w:tab w:val="left" w:pos="14656"/>
-      </w:tabs>
-    </w:pPr>
-    <w:rPr>
-      <w:rFonts w:ascii="Courier" w:hAnsi="Courier" w:cs="Courier"/>
-      <w:sz w:val="20"/>
-      <w:szCs w:val="20"/>
-    </w:rPr>
-  </w:style>
-  <w:style w:type="character" w:customStyle="1" w:styleId="HTMLPreformattedChar">
-    <w:name w:val="HTML Preformatted Char"/>
-    <w:basedOn w:val="DefaultParagraphFont"/>
-    <w:link w:val="HTMLPreformatted"/>
-    <w:uiPriority w:val="99"/>
-    <w:semiHidden/>
-    <w:rsid w:val="009E2FD2"/>
-    <w:rPr>
-      <w:rFonts w:ascii="Courier" w:hAnsi="Courier" w:cs="Courier"/>
-      <w:sz w:val="20"/>
-      <w:szCs w:val="20"/>
-    </w:rPr>
-  </w:style>
-  <w:style w:type="character" w:styleId="HTMLCode">
-    <w:name w:val="HTML Code"/>
-    <w:basedOn w:val="DefaultParagraphFont"/>
-    <w:uiPriority w:val="99"/>
-    <w:semiHidden/>
-    <w:unhideWhenUsed/>
-    <w:rsid w:val="009E2FD2"/>
-    <w:rPr>
-      <w:rFonts w:ascii="Courier" w:eastAsiaTheme="minorEastAsia" w:hAnsi="Courier" w:cs="Courier"/>
-      <w:sz w:val="20"/>
-      <w:szCs w:val="20"/>
-    </w:rPr>
-  </w:style>
-  <w:style w:type="character" w:customStyle="1" w:styleId="Heading3Char">
-    <w:name w:val="Heading 3 Char"/>
-    <w:basedOn w:val="DefaultParagraphFont"/>
-    <w:link w:val="Heading3"/>
-    <w:uiPriority w:val="9"/>
-    <w:rsid w:val="00E95629"/>
-    <w:rPr>
-      <w:rFonts w:asciiTheme="majorHAnsi" w:eastAsiaTheme="majorEastAsia" w:hAnsiTheme="majorHAnsi" w:cstheme="majorBidi"/>
-      <w:b/>
-      <w:bCs/>
-      <w:color w:val="4F81BD" w:themeColor="accent1"/>
-    </w:rPr>
-  </w:style>
-</w:styles>
-</file>
-
-<file path=word/stylesWithEffects.xml><?xml version="1.0" encoding="utf-8"?>
-<w:styles xmlns:wpc="http://schemas.microsoft.com/office/word/2010/wordprocessingCanvas" xmlns:mo="http://schemas.microsoft.com/office/mac/office/2008/main" xmlns:mc="http://schemas.openxmlformats.org/markup-compatibility/2006" xmlns:mv="urn:schemas-microsoft-com:mac:vml" xmlns:o="urn:schemas-microsoft-com:office:office" xmlns:r="http://schemas.openxmlformats.org/officeDocument/2006/relationships" xmlns:m="http://schemas.openxmlformats.org/officeDocument/2006/math" xmlns:v="urn:schemas-microsoft-com:vml" xmlns:wp14="http://schemas.microsoft.com/office/word/2010/wordprocessingDrawing" xmlns:wp="http://schemas.openxmlformats.org/drawingml/2006/wordprocessingDrawing" xmlns:w10="urn:schemas-microsoft-com:office:word" xmlns:w="http://schemas.openxmlformats.org/wordprocessingml/2006/main" xmlns:w14="http://schemas.microsoft.com/office/word/2010/wordml" xmlns:wpg="http://schemas.microsoft.com/office/word/2010/wordprocessingGroup" xmlns:wpi="http://schemas.microsoft.com/office/word/2010/wordprocessingInk" xmlns:wne="http://schemas.microsoft.com/office/word/2006/wordml" xmlns:wps="http://schemas.microsoft.com/office/word/2010/wordprocessingShape" mc:Ignorable="w14 wp14">
-  <w:docDefaults>
-    <w:rPrDefault>
-      <w:rPr>
-        <w:rFonts w:asciiTheme="minorHAnsi" w:eastAsiaTheme="minorEastAsia" w:hAnsiTheme="minorHAnsi" w:cstheme="minorBidi"/>
-        <w:sz w:val="24"/>
-        <w:szCs w:val="24"/>
-        <w:lang w:val="en-US" w:eastAsia="en-US" w:bidi="ar-SA"/>
-      </w:rPr>
-    </w:rPrDefault>
-    <w:pPrDefault/>
-  </w:docDefaults>
-  <w:latentStyles w:defLockedState="0" w:defUIPriority="99" w:defSemiHidden="1" w:defUnhideWhenUsed="1" w:defQFormat="0" w:count="276">
-    <w:lsdException w:name="Normal" w:semiHidden="0" w:uiPriority="0" w:unhideWhenUsed="0" w:qFormat="1"/>
-    <w:lsdException w:name="heading 1" w:semiHidden="0" w:uiPriority="9" w:unhideWhenUsed="0" w:qFormat="1"/>
-    <w:lsdException w:name="heading 2" w:uiPriority="9" w:qFormat="1"/>
-    <w:lsdException w:name="heading 3" w:uiPriority="9" w:qFormat="1"/>
-    <w:lsdException w:name="heading 4" w:uiPriority="9" w:qFormat="1"/>
-    <w:lsdException w:name="heading 5" w:uiPriority="9" w:qFormat="1"/>
-    <w:lsdException w:name="heading 6" w:uiPriority="9" w:qFormat="1"/>
-    <w:lsdException w:name="heading 7" w:uiPriority="9" w:qFormat="1"/>
-    <w:lsdException w:name="heading 8" w:uiPriority="9" w:qFormat="1"/>
-    <w:lsdException w:name="heading 9" w:uiPriority="9" w:qFormat="1"/>
-    <w:lsdException w:name="toc 1" w:uiPriority="39"/>
-    <w:lsdException w:name="toc 2" w:uiPriority="39"/>
-    <w:lsdException w:name="toc 3" w:uiPriority="39"/>
-    <w:lsdException w:name="toc 4" w:uiPriority="39"/>
-    <w:lsdException w:name="toc 5" w:uiPriority="39"/>
-    <w:lsdException w:name="toc 6" w:uiPriority="39"/>
-    <w:lsdException w:name="toc 7" w:uiPriority="39"/>
-    <w:lsdException w:name="toc 8" w:uiPriority="39"/>
-    <w:lsdException w:name="toc 9" w:uiPriority="39"/>
-    <w:lsdException w:name="caption" w:uiPriority="35" w:qFormat="1"/>
-    <w:lsdException w:name="Title" w:semiHidden="0" w:uiPriority="10" w:unhideWhenUsed="0" w:qFormat="1"/>
-    <w:lsdException w:name="Default Paragraph Font" w:uiPriority="1"/>
-    <w:lsdException w:name="Subtitle" w:semiHidden="0" w:uiPriority="11" w:unhideWhenUsed="0" w:qFormat="1"/>
-    <w:lsdException w:name="Strong" w:semiHidden="0" w:uiPriority="22" w:unhideWhenUsed="0" w:qFormat="1"/>
-    <w:lsdException w:name="Emphasis" w:semiHidden="0" w:uiPriority="20" w:unhideWhenUsed="0" w:qFormat="1"/>
-    <w:lsdException w:name="Table Grid" w:semiHidden="0" w:uiPriority="59" w:unhideWhenUsed="0"/>
-    <w:lsdException w:name="Placeholder Text" w:unhideWhenUsed="0"/>
-    <w:lsdException w:name="No Spacing" w:semiHidden="0" w:uiPriority="1" w:unhideWhenUsed="0" w:qFormat="1"/>
-    <w:lsdException w:name="Light Shading" w:semiHidden="0" w:uiPriority="60" w:unhideWhenUsed="0"/>
-    <w:lsdException w:name="Light List" w:semiHidden="0" w:uiPriority="61" w:unhideWhenUsed="0"/>
-    <w:lsdException w:name="Light Grid" w:semiHidden="0" w:uiPriority="62" w:unhideWhenUsed="0"/>
-    <w:lsdException w:name="Medium Shading 1" w:semiHidden="0" w:uiPriority="63" w:unhideWhenUsed="0"/>
-    <w:lsdException w:name="Medium Shading 2" w:semiHidden="0" w:uiPriority="64" w:unhideWhenUsed="0"/>
-    <w:lsdException w:name="Medium List 1" w:semiHidden="0" w:uiPriority="65" w:unhideWhenUsed="0"/>
-    <w:lsdException w:name="Medium List 2" w:semiHidden="0" w:uiPriority="66" w:unhideWhenUsed="0"/>
-    <w:lsdException w:name="Medium Grid 1" w:semiHidden="0" w:uiPriority="67" w:unhideWhenUsed="0"/>
-    <w:lsdException w:name="Medium Grid 2" w:semiHidden="0" w:uiPriority="68" w:unhideWhenUsed="0"/>
-    <w:lsdException w:name="Medium Grid 3" w:semiHidden="0" w:uiPriority="69" w:unhideWhenUsed="0"/>
-    <w:lsdException w:name="Dark List" w:semiHidden="0" w:uiPriority="70" w:unhideWhenUsed="0"/>
-    <w:lsdException w:name="Colorful Shading" w:semiHidden="0" w:uiPriority="71" w:unhideWhenUsed="0"/>
-    <w:lsdException w:name="Colorful List" w:semiHidden="0" w:uiPriority="72" w:unhideWhenUsed="0"/>
-    <w:lsdException w:name="Colorful Grid" w:semiHidden="0" w:uiPriority="73" w:unhideWhenUsed="0"/>
-    <w:lsdException w:name="Light Shading Accent 1" w:semiHidden="0" w:uiPriority="60" w:unhideWhenUsed="0"/>
-    <w:lsdException w:name="Light List Accent 1" w:semiHidden="0" w:uiPriority="61" w:unhideWhenUsed="0"/>
-    <w:lsdException w:name="Light Grid Accent 1" w:semiHidden="0" w:uiPriority="62" w:unhideWhenUsed="0"/>
-    <w:lsdException w:name="Medium Shading 1 Accent 1" w:semiHidden="0" w:uiPriority="63" w:unhideWhenUsed="0"/>
-    <w:lsdException w:name="Medium Shading 2 Accent 1" w:semiHidden="0" w:uiPriority="64" w:unhideWhenUsed="0"/>
-    <w:lsdException w:name="Medium List 1 Accent 1" w:semiHidden="0" w:uiPriority="65" w:unhideWhenUsed="0"/>
-    <w:lsdException w:name="Revision" w:unhideWhenUsed="0"/>
-    <w:lsdException w:name="List Paragraph" w:semiHidden="0" w:uiPriority="34" w:unhideWhenUsed="0" w:qFormat="1"/>
-    <w:lsdException w:name="Quote" w:semiHidden="0" w:uiPriority="29" w:unhideWhenUsed="0" w:qFormat="1"/>
-    <w:lsdException w:name="Intense Quote" w:semiHidden="0" w:uiPriority="30" w:unhideWhenUsed="0" w:qFormat="1"/>
-    <w:lsdException w:name="Medium List 2 Accent 1" w:semiHidden="0" w:uiPriority="66" w:unhideWhenUsed="0"/>
-    <w:lsdException w:name="Medium Grid 1 Accent 1" w:semiHidden="0" w:uiPriority="67" w:unhideWhenUsed="0"/>
-    <w:lsdException w:name="Medium Grid 2 Accent 1" w:semiHidden="0" w:uiPriority="68" w:unhideWhenUsed="0"/>
-    <w:lsdException w:name="Medium Grid 3 Accent 1" w:semiHidden="0" w:uiPriority="69" w:unhideWhenUsed="0"/>
-    <w:lsdException w:name="Dark List Accent 1" w:semiHidden="0" w:uiPriority="70" w:unhideWhenUsed="0"/>
-    <w:lsdException w:name="Colorful Shading Accent 1" w:semiHidden="0" w:uiPriority="71" w:unhideWhenUsed="0"/>
-    <w:lsdException w:name="Colorful List Accent 1" w:semiHidden="0" w:uiPriority="72" w:unhideWhenUsed="0"/>
-    <w:lsdException w:name="Colorful Grid Accent 1" w:semiHidden="0" w:uiPriority="73" w:unhideWhenUsed="0"/>
-    <w:lsdException w:name="Light Shading Accent 2" w:semiHidden="0" w:uiPriority="60" w:unhideWhenUsed="0"/>
-    <w:lsdException w:name="Light List Accent 2" w:semiHidden="0" w:uiPriority="61" w:unhideWhenUsed="0"/>
-    <w:lsdException w:name="Light Grid Accent 2" w:semiHidden="0" w:uiPriority="62" w:unhideWhenUsed="0"/>
-    <w:lsdException w:name="Medium Shading 1 Accent 2" w:semiHidden="0" w:uiPriority="63" w:unhideWhenUsed="0"/>
-    <w:lsdException w:name="Medium Shading 2 Accent 2" w:semiHidden="0" w:uiPriority="64" w:unhideWhenUsed="0"/>
-    <w:lsdException w:name="Medium List 1 Accent 2" w:semiHidden="0" w:uiPriority="65" w:unhideWhenUsed="0"/>
-    <w:lsdException w:name="Medium List 2 Accent 2" w:semiHidden="0" w:uiPriority="66" w:unhideWhenUsed="0"/>
-    <w:lsdException w:name="Medium Grid 1 Accent 2" w:semiHidden="0" w:uiPriority="67" w:unhideWhenUsed="0"/>
-    <w:lsdException w:name="Medium Grid 2 Accent 2" w:semiHidden="0" w:uiPriority="68" w:unhideWhenUsed="0"/>
-    <w:lsdException w:name="Medium Grid 3 Accent 2" w:semiHidden="0" w:uiPriority="69" w:unhideWhenUsed="0"/>
-    <w:lsdException w:name="Dark List Accent 2" w:semiHidden="0" w:uiPriority="70" w:unhideWhenUsed="0"/>
-    <w:lsdException w:name="Colorful Shading Accent 2" w:semiHidden="0" w:uiPriority="71" w:unhideWhenUsed="0"/>
-    <w:lsdException w:name="Colorful List Accent 2" w:semiHidden="0" w:uiPriority="72" w:unhideWhenUsed="0"/>
-    <w:lsdException w:name="Colorful Grid Accent 2" w:semiHidden="0" w:uiPriority="73" w:unhideWhenUsed="0"/>
-    <w:lsdException w:name="Light Shading Accent 3" w:semiHidden="0" w:uiPriority="60" w:unhideWhenUsed="0"/>
-    <w:lsdException w:name="Light List Accent 3" w:semiHidden="0" w:uiPriority="61" w:unhideWhenUsed="0"/>
-    <w:lsdException w:name="Light Grid Accent 3" w:semiHidden="0" w:uiPriority="62" w:unhideWhenUsed="0"/>
-    <w:lsdException w:name="Medium Shading 1 Accent 3" w:semiHidden="0" w:uiPriority="63" w:unhideWhenUsed="0"/>
-    <w:lsdException w:name="Medium Shading 2 Accent 3" w:semiHidden="0" w:uiPriority="64" w:unhideWhenUsed="0"/>
-    <w:lsdException w:name="Medium List 1 Accent 3" w:semiHidden="0" w:uiPriority="65" w:unhideWhenUsed="0"/>
-    <w:lsdException w:name="Medium List 2 Accent 3" w:semiHidden="0" w:uiPriority="66" w:unhideWhenUsed="0"/>
-    <w:lsdException w:name="Medium Grid 1 Accent 3" w:semiHidden="0" w:uiPriority="67" w:unhideWhenUsed="0"/>
-    <w:lsdException w:name="Medium Grid 2 Accent 3" w:semiHidden="0" w:uiPriority="68" w:unhideWhenUsed="0"/>
-    <w:lsdException w:name="Medium Grid 3 Accent 3" w:semiHidden="0" w:uiPriority="69" w:unhideWhenUsed="0"/>
-    <w:lsdException w:name="Dark List Accent 3" w:semiHidden="0" w:uiPriority="70" w:unhideWhenUsed="0"/>
-    <w:lsdException w:name="Colorful Shading Accent 3" w:semiHidden="0" w:uiPriority="71" w:unhideWhenUsed="0"/>
-    <w:lsdException w:name="Colorful List Accent 3" w:semiHidden="0" w:uiPriority="72" w:unhideWhenUsed="0"/>
-    <w:lsdException w:name="Colorful Grid Accent 3" w:semiHidden="0" w:uiPriority="73" w:unhideWhenUsed="0"/>
-    <w:lsdException w:name="Light Shading Accent 4" w:semiHidden="0" w:uiPriority="60" w:unhideWhenUsed="0"/>
-    <w:lsdException w:name="Light List Accent 4" w:semiHidden="0" w:uiPriority="61" w:unhideWhenUsed="0"/>
-    <w:lsdException w:name="Light Grid Accent 4" w:semiHidden="0" w:uiPriority="62" w:unhideWhenUsed="0"/>
-    <w:lsdException w:name="Medium Shading 1 Accent 4" w:semiHidden="0" w:uiPriority="63" w:unhideWhenUsed="0"/>
-    <w:lsdException w:name="Medium Shading 2 Accent 4" w:semiHidden="0" w:uiPriority="64" w:unhideWhenUsed="0"/>
-    <w:lsdException w:name="Medium List 1 Accent 4" w:semiHidden="0" w:uiPriority="65" w:unhideWhenUsed="0"/>
-    <w:lsdException w:name="Medium List 2 Accent 4" w:semiHidden="0" w:uiPriority="66" w:unhideWhenUsed="0"/>
-    <w:lsdException w:name="Medium Grid 1 Accent 4" w:semiHidden="0" w:uiPriority="67" w:unhideWhenUsed="0"/>
-    <w:lsdException w:name="Medium Grid 2 Accent 4" w:semiHidden="0" w:uiPriority="68" w:unhideWhenUsed="0"/>
-    <w:lsdException w:name="Medium Grid 3 Accent 4" w:semiHidden="0" w:uiPriority="69" w:unhideWhenUsed="0"/>
-    <w:lsdException w:name="Dark List Accent 4" w:semiHidden="0" w:uiPriority="70" w:unhideWhenUsed="0"/>
-    <w:lsdException w:name="Colorful Shading Accent 4" w:semiHidden="0" w:uiPriority="71" w:unhideWhenUsed="0"/>
-    <w:lsdException w:name="Colorful List Accent 4" w:semiHidden="0" w:uiPriority="72" w:unhideWhenUsed="0"/>
-    <w:lsdException w:name="Colorful Grid Accent 4" w:semiHidden="0" w:uiPriority="73" w:unhideWhenUsed="0"/>
-    <w:lsdException w:name="Light Shading Accent 5" w:semiHidden="0" w:uiPriority="60" w:unhideWhenUsed="0"/>
-    <w:lsdException w:name="Light List Accent 5" w:semiHidden="0" w:uiPriority="61" w:unhideWhenUsed="0"/>
-    <w:lsdException w:name="Light Grid Accent 5" w:semiHidden="0" w:uiPriority="62" w:unhideWhenUsed="0"/>
-    <w:lsdException w:name="Medium Shading 1 Accent 5" w:semiHidden="0" w:uiPriority="63" w:unhideWhenUsed="0"/>
-    <w:lsdException w:name="Medium Shading 2 Accent 5" w:semiHidden="0" w:uiPriority="64" w:unhideWhenUsed="0"/>
-    <w:lsdException w:name="Medium List 1 Accent 5" w:semiHidden="0" w:uiPriority="65" w:unhideWhenUsed="0"/>
-    <w:lsdException w:name="Medium List 2 Accent 5" w:semiHidden="0" w:uiPriority="66" w:unhideWhenUsed="0"/>
-    <w:lsdException w:name="Medium Grid 1 Accent 5" w:semiHidden="0" w:uiPriority="67" w:unhideWhenUsed="0"/>
-    <w:lsdException w:name="Medium Grid 2 Accent 5" w:semiHidden="0" w:uiPriority="68" w:unhideWhenUsed="0"/>
-    <w:lsdException w:name="Medium Grid 3 Accent 5" w:semiHidden="0" w:uiPriority="69" w:unhideWhenUsed="0"/>
-    <w:lsdException w:name="Dark List Accent 5" w:semiHidden="0" w:uiPriority="70" w:unhideWhenUsed="0"/>
-    <w:lsdException w:name="Colorful Shading Accent 5" w:semiHidden="0" w:uiPriority="71" w:unhideWhenUsed="0"/>
-    <w:lsdException w:name="Colorful List Accent 5" w:semiHidden="0" w:uiPriority="72" w:unhideWhenUsed="0"/>
-    <w:lsdException w:name="Colorful Grid Accent 5" w:semiHidden="0" w:uiPriority="73" w:unhideWhenUsed="0"/>
-    <w:lsdException w:name="Light Shading Accent 6" w:semiHidden="0" w:uiPriority="60" w:unhideWhenUsed="0"/>
-    <w:lsdException w:name="Light List Accent 6" w:semiHidden="0" w:uiPriority="61" w:unhideWhenUsed="0"/>
-    <w:lsdException w:name="Light Grid Accent 6" w:semiHidden="0" w:uiPriority="62" w:unhideWhenUsed="0"/>
-    <w:lsdException w:name="Medium Shading 1 Accent 6" w:semiHidden="0" w:uiPriority="63" w:unhideWhenUsed="0"/>
-    <w:lsdException w:name="Medium Shading 2 Accent 6" w:semiHidden="0" w:uiPriority="64" w:unhideWhenUsed="0"/>
-    <w:lsdException w:name="Medium List 1 Accent 6" w:semiHidden="0" w:uiPriority="65" w:unhideWhenUsed="0"/>
-    <w:lsdException w:name="Medium List 2 Accent 6" w:semiHidden="0" w:uiPriority="66" w:unhideWhenUsed="0"/>
-    <w:lsdException w:name="Medium Grid 1 Accent 6" w:semiHidden="0" w:uiPriority="67" w:unhideWhenUsed="0"/>
-    <w:lsdException w:name="Medium Grid 2 Accent 6" w:semiHidden="0" w:uiPriority="68" w:unhideWhenUsed="0"/>
-    <w:lsdException w:name="Medium Grid 3 Accent 6" w:semiHidden="0" w:uiPriority="69" w:unhideWhenUsed="0"/>
-    <w:lsdException w:name="Dark List Accent 6" w:semiHidden="0" w:uiPriority="70" w:unhideWhenUsed="0"/>
-    <w:lsdException w:name="Colorful Shading Accent 6" w:semiHidden="0" w:uiPriority="71" w:unhideWhenUsed="0"/>
-    <w:lsdException w:name="Colorful List Accent 6" w:semiHidden="0" w:uiPriority="72" w:unhideWhenUsed="0"/>
-    <w:lsdException w:name="Colorful Grid Accent 6" w:semiHidden="0" w:uiPriority="73" w:unhideWhenUsed="0"/>
-    <w:lsdException w:name="Subtle Emphasis" w:semiHidden="0" w:uiPriority="19" w:unhideWhenUsed="0" w:qFormat="1"/>
-    <w:lsdException w:name="Intense Emphasis" w:semiHidden="0" w:uiPriority="21" w:unhideWhenUsed="0" w:qFormat="1"/>
-    <w:lsdException w:name="Subtle Reference" w:semiHidden="0" w:uiPriority="31" w:unhideWhenUsed="0" w:qFormat="1"/>
-    <w:lsdException w:name="Intense Reference" w:semiHidden="0" w:uiPriority="32" w:unhideWhenUsed="0" w:qFormat="1"/>
-    <w:lsdException w:name="Book Title" w:semiHidden="0" w:uiPriority="33" w:unhideWhenUsed="0" w:qFormat="1"/>
-    <w:lsdException w:name="Bibliography" w:uiPriority="37"/>
-    <w:lsdException w:name="TOC Heading" w:uiPriority="39" w:qFormat="1"/>
+  <w:latentStyles w:defLockedState="0" w:defUIPriority="99" w:defSemiHidden="0" w:defUnhideWhenUsed="0" w:defQFormat="0" w:count="371">
+    <w:lsdException w:name="Normal" w:uiPriority="0" w:qFormat="1"/>
+    <w:lsdException w:name="heading 1" w:uiPriority="9" w:qFormat="1"/>
+    <w:lsdException w:name="heading 2" w:semiHidden="1" w:uiPriority="9" w:unhideWhenUsed="1" w:qFormat="1"/>
+    <w:lsdException w:name="heading 3" w:semiHidden="1" w:uiPriority="9" w:unhideWhenUsed="1" w:qFormat="1"/>
+    <w:lsdException w:name="heading 4" w:semiHidden="1" w:uiPriority="9" w:unhideWhenUsed="1" w:qFormat="1"/>
+    <w:lsdException w:name="heading 5" w:semiHidden="1" w:uiPriority="9" w:unhideWhenUsed="1" w:qFormat="1"/>
+    <w:lsdException w:name="heading 6" w:semiHidden="1" w:uiPriority="9" w:unhideWhenUsed="1" w:qFormat="1"/>
+    <w:lsdException w:name="heading 7" w:semiHidden="1" w:uiPriority="9" w:unhideWhenUsed="1" w:qFormat="1"/>
+    <w:lsdException w:name="heading 8" w:semiHidden="1" w:uiPriority="9" w:unhideWhenUsed="1" w:qFormat="1"/>
+    <w:lsdException w:name="heading 9" w:semiHidden="1" w:uiPriority="9" w:unhideWhenUsed="1" w:qFormat="1"/>
+    <w:lsdException w:name="index 1" w:semiHidden="1" w:unhideWhenUsed="1"/>
+    <w:lsdException w:name="index 2" w:semiHidden="1" w:unhideWhenUsed="1"/>
+    <w:lsdException w:name="index 3" w:semiHidden="1" w:unhideWhenUsed="1"/>
+    <w:lsdException w:name="index 4" w:semiHidden="1" w:unhideWhenUsed="1"/>
+    <w:lsdException w:name="index 5" w:semiHidden="1" w:unhideWhenUsed="1"/>
+    <w:lsdException w:name="index 6" w:semiHidden="1" w:unhideWhenUsed="1"/>
+    <w:lsdException w:name="index 7" w:semiHidden="1" w:unhideWhenUsed="1"/>
+    <w:lsdException w:name="index 8" w:semiHidden="1" w:unhideWhenUsed="1"/>
+    <w:lsdException w:name="index 9" w:semiHidden="1" w:unhideWhenUsed="1"/>
+    <w:lsdException w:name="toc 1" w:semiHidden="1" w:uiPriority="39" w:unhideWhenUsed="1"/>
+    <w:lsdException w:name="toc 2" w:semiHidden="1" w:uiPriority="39" w:unhideWhenUsed="1"/>
+    <w:lsdException w:name="toc 3" w:semiHidden="1" w:uiPriority="39" w:unhideWhenUsed="1"/>
+    <w:lsdException w:name="toc 4" w:semiHidden="1" w:uiPriority="39" w:unhideWhenUsed="1"/>
+    <w:lsdException w:name="toc 5" w:semiHidden="1" w:uiPriority="39" w:unhideWhenUsed="1"/>
+    <w:lsdException w:name="toc 6" w:semiHidden="1" w:uiPriority="39" w:unhideWhenUsed="1"/>
+    <w:lsdException w:name="toc 7" w:semiHidden="1" w:uiPriority="39" w:unhideWhenUsed="1"/>
+    <w:lsdException w:name="toc 8" w:semiHidden="1" w:uiPriority="39" w:unhideWhenUsed="1"/>
+    <w:lsdException w:name="toc 9" w:semiHidden="1" w:uiPriority="39" w:unhideWhenUsed="1"/>
+    <w:lsdException w:name="Normal Indent" w:semiHidden="1" w:unhideWhenUsed="1"/>
+    <w:lsdException w:name="footnote text" w:semiHidden="1" w:unhideWhenUsed="1"/>
+    <w:lsdException w:name="annotation text" w:semiHidden="1" w:unhideWhenUsed="1"/>
+    <w:lsdException w:name="header" w:semiHidden="1" w:unhideWhenUsed="1"/>
+    <w:lsdException w:name="footer" w:semiHidden="1" w:unhideWhenUsed="1"/>
+    <w:lsdException w:name="index heading" w:semiHidden="1" w:unhideWhenUsed="1"/>
+    <w:lsdException w:name="caption" w:semiHidden="1" w:uiPriority="35" w:unhideWhenUsed="1" w:qFormat="1"/>
+    <w:lsdException w:name="table of figures" w:semiHidden="1" w:unhideWhenUsed="1"/>
+    <w:lsdException w:name="envelope address" w:semiHidden="1" w:unhideWhenUsed="1"/>
+    <w:lsdException w:name="envelope return" w:semiHidden="1" w:unhideWhenUsed="1"/>
+    <w:lsdException w:name="footnote reference" w:semiHidden="1" w:unhideWhenUsed="1"/>
+    <w:lsdException w:name="annotation reference" w:semiHidden="1" w:unhideWhenUsed="1"/>
+    <w:lsdException w:name="line number" w:semiHidden="1" w:unhideWhenUsed="1"/>
+    <w:lsdException w:name="page number" w:semiHidden="1" w:unhideWhenUsed="1"/>
+    <w:lsdException w:name="endnote reference" w:semiHidden="1" w:unhideWhenUsed="1"/>
+    <w:lsdException w:name="endnote text" w:semiHidden="1" w:unhideWhenUsed="1"/>
+    <w:lsdException w:name="table of authorities" w:semiHidden="1" w:unhideWhenUsed="1"/>
+    <w:lsdException w:name="macro" w:semiHidden="1" w:unhideWhenUsed="1"/>
+    <w:lsdException w:name="toa heading" w:semiHidden="1" w:unhideWhenUsed="1"/>
+    <w:lsdException w:name="List" w:semiHidden="1" w:unhideWhenUsed="1"/>
+    <w:lsdException w:name="List Bullet" w:semiHidden="1" w:unhideWhenUsed="1"/>
+    <w:lsdException w:name="List Number" w:semiHidden="1" w:unhideWhenUsed="1"/>
+    <w:lsdException w:name="List 2" w:semiHidden="1" w:unhideWhenUsed="1"/>
+    <w:lsdException w:name="List 3" w:semiHidden="1" w:unhideWhenUsed="1"/>
+    <w:lsdException w:name="List 4" w:semiHidden="1" w:unhideWhenUsed="1"/>
+    <w:lsdException w:name="List 5" w:semiHidden="1" w:unhideWhenUsed="1"/>
+    <w:lsdException w:name="List Bullet 2" w:semiHidden="1" w:unhideWhenUsed="1"/>
+    <w:lsdException w:name="List Bullet 3" w:semiHidden="1" w:unhideWhenUsed="1"/>
+    <w:lsdException w:name="List Bullet 4" w:semiHidden="1" w:unhideWhenUsed="1"/>
+    <w:lsdException w:name="List Bullet 5" w:semiHidden="1" w:unhideWhenUsed="1"/>
+    <w:lsdException w:name="List Number 2" w:semiHidden="1" w:unhideWhenUsed="1"/>
+    <w:lsdException w:name="List Number 3" w:semiHidden="1" w:unhideWhenUsed="1"/>
+    <w:lsdException w:name="List Number 4" w:semiHidden="1" w:unhideWhenUsed="1"/>
+    <w:lsdException w:name="List Number 5" w:semiHidden="1" w:unhideWhenUsed="1"/>
+    <w:lsdException w:name="Title" w:uiPriority="10" w:qFormat="1"/>
+    <w:lsdException w:name="Closing" w:semiHidden="1" w:unhideWhenUsed="1"/>
+    <w:lsdException w:name="Signature" w:semiHidden="1" w:unhideWhenUsed="1"/>
+    <w:lsdException w:name="Default Paragraph Font" w:semiHidden="1" w:uiPriority="1" w:unhideWhenUsed="1"/>
+    <w:lsdException w:name="Body Text" w:semiHidden="1" w:unhideWhenUsed="1"/>
+    <w:lsdException w:name="Body Text Indent" w:semiHidden="1" w:unhideWhenUsed="1"/>
+    <w:lsdException w:name="List Continue" w:semiHidden="1" w:unhideWhenUsed="1"/>
+    <w:lsdException w:name="List Continue 2" w:semiHidden="1" w:unhideWhenUsed="1"/>
+    <w:lsdException w:name="List Continue 3" w:semiHidden="1" w:unhideWhenUsed="1"/>
+    <w:lsdException w:name="List Continue 4" w:semiHidden="1" w:unhideWhenUsed="1"/>
+    <w:lsdException w:name="List Continue 5" w:semiHidden="1" w:unhideWhenUsed="1"/>
+    <w:lsdException w:name="Message Header" w:semiHidden="1" w:unhideWhenUsed="1"/>
+    <w:lsdException w:name="Subtitle" w:uiPriority="11" w:qFormat="1"/>
+    <w:lsdException w:name="Salutation" w:semiHidden="1" w:unhideWhenUsed="1"/>
+    <w:lsdException w:name="Date" w:semiHidden="1" w:unhideWhenUsed="1"/>
+    <w:lsdException w:name="Body Text First Indent" w:semiHidden="1" w:unhideWhenUsed="1"/>
+    <w:lsdException w:name="Body Text First Indent 2" w:semiHidden="1" w:unhideWhenUsed="1"/>
+    <w:lsdException w:name="Note Heading" w:semiHidden="1" w:unhideWhenUsed="1"/>
+    <w:lsdException w:name="Body Text 2" w:semiHidden="1" w:unhideWhenUsed="1"/>
+    <w:lsdException w:name="Body Text 3" w:semiHidden="1" w:unhideWhenUsed="1"/>
+    <w:lsdException w:name="Body Text Indent 2" w:semiHidden="1" w:unhideWhenUsed="1"/>
+    <w:lsdException w:name="Body Text Indent 3" w:semiHidden="1" w:unhideWhenUsed="1"/>
+    <w:lsdException w:name="Block Text" w:semiHidden="1" w:unhideWhenUsed="1"/>
+    <w:lsdException w:name="Hyperlink" w:semiHidden="1" w:unhideWhenUsed="1"/>
+    <w:lsdException w:name="FollowedHyperlink" w:semiHidden="1" w:unhideWhenUsed="1"/>
+    <w:lsdException w:name="Strong" w:uiPriority="22" w:qFormat="1"/>
+    <w:lsdException w:name="Emphasis" w:uiPriority="20" w:qFormat="1"/>
+    <w:lsdException w:name="Document Map" w:semiHidden="1" w:unhideWhenUsed="1"/>
+    <w:lsdException w:name="Plain Text" w:semiHidden="1" w:unhideWhenUsed="1"/>
+    <w:lsdException w:name="E-mail Signature" w:semiHidden="1" w:unhideWhenUsed="1"/>
+    <w:lsdException w:name="HTML Top of Form" w:semiHidden="1" w:unhideWhenUsed="1"/>
+    <w:lsdException w:name="HTML Bottom of Form" w:semiHidden="1" w:unhideWhenUsed="1"/>
+    <w:lsdException w:name="Normal (Web)" w:semiHidden="1" w:unhideWhenUsed="1"/>
+    <w:lsdException w:name="HTML Acronym" w:semiHidden="1" w:unhideWhenUsed="1"/>
+    <w:lsdException w:name="HTML Address" w:semiHidden="1" w:unhideWhenUsed="1"/>
+    <w:lsdException w:name="HTML Cite" w:semiHidden="1" w:unhideWhenUsed="1"/>
+    <w:lsdException w:name="HTML Code" w:semiHidden="1" w:unhideWhenUsed="1"/>
+    <w:lsdException w:name="HTML Definition" w:semiHidden="1" w:unhideWhenUsed="1"/>
+    <w:lsdException w:name="HTML Keyboard" w:semiHidden="1" w:unhideWhenUsed="1"/>
+    <w:lsdException w:name="HTML Preformatted" w:semiHidden="1" w:unhideWhenUsed="1"/>
+    <w:lsdException w:name="HTML Sample" w:semiHidden="1" w:unhideWhenUsed="1"/>
+    <w:lsdException w:name="HTML Typewriter" w:semiHidden="1" w:unhideWhenUsed="1"/>
+    <w:lsdException w:name="HTML Variable" w:semiHidden="1" w:unhideWhenUsed="1"/>
+    <w:lsdException w:name="Normal Table" w:semiHidden="1" w:unhideWhenUsed="1"/>
+    <w:lsdException w:name="annotation subject" w:semiHidden="1" w:unhideWhenUsed="1"/>
+    <w:lsdException w:name="No List" w:semiHidden="1" w:unhideWhenUsed="1"/>
+    <w:lsdException w:name="Outline List 1" w:semiHidden="1" w:unhideWhenUsed="1"/>
+    <w:lsdException w:name="Outline List 2" w:semiHidden="1" w:unhideWhenUsed="1"/>
+    <w:lsdException w:name="Outline List 3" w:semiHidden="1" w:unhideWhenUsed="1"/>
+    <w:lsdException w:name="Table Simple 1" w:semiHidden="1" w:unhideWhenUsed="1"/>
+    <w:lsdException w:name="Table Simple 2" w:semiHidden="1" w:unhideWhenUsed="1"/>
+    <w:lsdException w:name="Table Simple 3" w:semiHidden="1" w:unhideWhenUsed="1"/>
+    <w:lsdException w:name="Table Classic 1" w:semiHidden="1" w:unhideWhenUsed="1"/>
+    <w:lsdException w:name="Table Classic 2" w:semiHidden="1" w:unhideWhenUsed="1"/>
+    <w:lsdException w:name="Table Classic 3" w:semiHidden="1" w:unhideWhenUsed="1"/>
+    <w:lsdException w:name="Table Classic 4" w:semiHidden="1" w:unhideWhenUsed="1"/>
+    <w:lsdException w:name="Table Colorful 1" w:semiHidden="1" w:unhideWhenUsed="1"/>
+    <w:lsdException w:name="Table Colorful 2" w:semiHidden="1" w:unhideWhenUsed="1"/>
+    <w:lsdException w:name="Table Colorful 3" w:semiHidden="1" w:unhideWhenUsed="1"/>
+    <w:lsdException w:name="Table Columns 1" w:semiHidden="1" w:unhideWhenUsed="1"/>
+    <w:lsdException w:name="Table Columns 2" w:semiHidden="1" w:unhideWhenUsed="1"/>
+    <w:lsdException w:name="Table Columns 3" w:semiHidden="1" w:unhideWhenUsed="1"/>
+    <w:lsdException w:name="Table Columns 4" w:semiHidden="1" w:unhideWhenUsed="1"/>
+    <w:lsdException w:name="Table Columns 5" w:semiHidden="1" w:unhideWhenUsed="1"/>
+    <w:lsdException w:name="Table Grid 1" w:semiHidden="1" w:unhideWhenUsed="1"/>
+    <w:lsdException w:name="Table Grid 2" w:semiHidden="1" w:unhideWhenUsed="1"/>
+    <w:lsdException w:name="Table Grid 3" w:semiHidden="1" w:unhideWhenUsed="1"/>
+    <w:lsdException w:name="Table Grid 4" w:semiHidden="1" w:unhideWhenUsed="1"/>
+    <w:lsdException w:name="Table Grid 5" w:semiHidden="1" w:unhideWhenUsed="1"/>
+    <w:lsdException w:name="Table Grid 6" w:semiHidden="1" w:unhideWhenUsed="1"/>
+    <w:lsdException w:name="Table Grid 7" w:semiHidden="1" w:unhideWhenUsed="1"/>
+    <w:lsdException w:name="Table Grid 8" w:semiHidden="1" w:unhideWhenUsed="1"/>
+    <w:lsdException w:name="Table List 1" w:semiHidden="1" w:unhideWhenUsed="1"/>
+    <w:lsdException w:name="Table List 2" w:semiHidden="1" w:unhideWhenUsed="1"/>
+    <w:lsdException w:name="Table List 3" w:semiHidden="1" w:unhideWhenUsed="1"/>
+    <w:lsdException w:name="Table List 4" w:semiHidden="1" w:unhideWhenUsed="1"/>
+    <w:lsdException w:name="Table List 5" w:semiHidden="1" w:unhideWhenUsed="1"/>
+    <w:lsdException w:name="Table List 6" w:semiHidden="1" w:unhideWhenUsed="1"/>
+    <w:lsdException w:name="Table List 7" w:semiHidden="1" w:unhideWhenUsed="1"/>
+    <w:lsdException w:name="Table List 8" w:semiHidden="1" w:unhideWhenUsed="1"/>
+    <w:lsdException w:name="Table 3D effects 1" w:semiHidden="1" w:unhideWhenUsed="1"/>
+    <w:lsdException w:name="Table 3D effects 2" w:semiHidden="1" w:unhideWhenUsed="1"/>
+    <w:lsdException w:name="Table 3D effects 3" w:semiHidden="1" w:unhideWhenUsed="1"/>
+    <w:lsdException w:name="Table Contemporary" w:semiHidden="1" w:unhideWhenUsed="1"/>
+    <w:lsdException w:name="Table Elegant" w:semiHidden="1" w:unhideWhenUsed="1"/>
+    <w:lsdException w:name="Table Professional" w:semiHidden="1" w:unhideWhenUsed="1"/>
+    <w:lsdException w:name="Table Subtle 1" w:semiHidden="1" w:unhideWhenUsed="1"/>
+    <w:lsdException w:name="Table Subtle 2" w:semiHidden="1" w:unhideWhenUsed="1"/>
+    <w:lsdException w:name="Table Web 1" w:semiHidden="1" w:unhideWhenUsed="1"/>
+    <w:lsdException w:name="Table Web 2" w:semiHidden="1" w:unhideWhenUsed="1"/>
+    <w:lsdException w:name="Table Web 3" w:semiHidden="1" w:unhideWhenUsed="1"/>
+    <w:lsdException w:name="Balloon Text" w:semiHidden="1" w:unhideWhenUsed="1"/>
+    <w:lsdException w:name="Table Grid" w:uiPriority="59"/>
+    <w:lsdException w:name="Table Theme" w:semiHidden="1" w:unhideWhenUsed="1"/>
+    <w:lsdException w:name="Placeholder Text" w:semiHidden="1"/>
+    <w:lsdException w:name="No Spacing" w:uiPriority="1" w:qFormat="1"/>
+    <w:lsdException w:name="Light Shading" w:uiPriority="60"/>
+    <w:lsdException w:name="Light List" w:uiPriority="61"/>
+    <w:lsdException w:name="Light Grid" w:uiPriority="62"/>
+    <w:lsdException w:name="Medium Shading 1" w:uiPriority="63"/>
+    <w:lsdException w:name="Medium Shading 2" w:uiPriority="64"/>
+    <w:lsdException w:name="Medium List 1" w:uiPriority="65"/>
+    <w:lsdException w:name="Medium List 2" w:uiPriority="66"/>
+    <w:lsdException w:name="Medium Grid 1" w:uiPriority="67"/>
+    <w:lsdException w:name="Medium Grid 2" w:uiPriority="68"/>
+    <w:lsdException w:name="Medium Grid 3" w:uiPriority="69"/>
+    <w:lsdException w:name="Dark List" w:uiPriority="70"/>
+    <w:lsdException w:name="Colorful Shading" w:uiPriority="71"/>
+    <w:lsdException w:name="Colorful List" w:uiPriority="72"/>
+    <w:lsdException w:name="Colorful Grid" w:uiPriority="73"/>
+    <w:lsdException w:name="Light Shading Accent 1" w:uiPriority="60"/>
+    <w:lsdException w:name="Light List Accent 1" w:uiPriority="61"/>
+    <w:lsdException w:name="Light Grid Accent 1" w:uiPriority="62"/>
+    <w:lsdException w:name="Medium Shading 1 Accent 1" w:uiPriority="63"/>
+    <w:lsdException w:name="Medium Shading 2 Accent 1" w:uiPriority="64"/>
+    <w:lsdException w:name="Medium List 1 Accent 1" w:uiPriority="65"/>
+    <w:lsdException w:name="Revision" w:semiHidden="1"/>
+    <w:lsdException w:name="List Paragraph" w:uiPriority="34" w:qFormat="1"/>
+    <w:lsdException w:name="Quote" w:uiPriority="29" w:qFormat="1"/>
+    <w:lsdException w:name="Intense Quote" w:uiPriority="30" w:qFormat="1"/>
+    <w:lsdException w:name="Medium List 2 Accent 1" w:uiPriority="66"/>
+    <w:lsdException w:name="Medium Grid 1 Accent 1" w:uiPriority="67"/>
+    <w:lsdException w:name="Medium Grid 2 Accent 1" w:uiPriority="68"/>
+    <w:lsdException w:name="Medium Grid 3 Accent 1" w:uiPriority="69"/>
+    <w:lsdException w:name="Dark List Accent 1" w:uiPriority="70"/>
+    <w:lsdException w:name="Colorful Shading Accent 1" w:uiPriority="71"/>
+    <w:lsdException w:name="Colorful List Accent 1" w:uiPriority="72"/>
+    <w:lsdException w:name="Colorful Grid Accent 1" w:uiPriority="73"/>
+    <w:lsdException w:name="Light Shading Accent 2" w:uiPriority="60"/>
+    <w:lsdException w:name="Light List Accent 2" w:uiPriority="61"/>
+    <w:lsdException w:name="Light Grid Accent 2" w:uiPriority="62"/>
+    <w:lsdException w:name="Medium Shading 1 Accent 2" w:uiPriority="63"/>
+    <w:lsdException w:name="Medium Shading 2 Accent 2" w:uiPriority="64"/>
+    <w:lsdException w:name="Medium List 1 Accent 2" w:uiPriority="65"/>
+    <w:lsdException w:name="Medium List 2 Accent 2" w:uiPriority="66"/>
+    <w:lsdException w:name="Medium Grid 1 Accent 2" w:uiPriority="67"/>
+    <w:lsdException w:name="Medium Grid 2 Accent 2" w:uiPriority="68"/>
+    <w:lsdException w:name="Medium Grid 3 Accent 2" w:uiPriority="69"/>
+    <w:lsdException w:name="Dark List Accent 2" w:uiPriority="70"/>
+    <w:lsdException w:name="Colorful Shading Accent 2" w:uiPriority="71"/>
+    <w:lsdException w:name="Colorful List Accent 2" w:uiPriority="72"/>
+    <w:lsdException w:name="Colorful Grid Accent 2" w:uiPriority="73"/>
+    <w:lsdException w:name="Light Shading Accent 3" w:uiPriority="60"/>
+    <w:lsdException w:name="Light List Accent 3" w:uiPriority="61"/>
+    <w:lsdException w:name="Light Grid Accent 3" w:uiPriority="62"/>
+    <w:lsdException w:name="Medium Shading 1 Accent 3" w:uiPriority="63"/>
+    <w:lsdException w:name="Medium Shading 2 Accent 3" w:uiPriority="64"/>
+    <w:lsdException w:name="Medium List 1 Accent 3" w:uiPriority="65"/>
+    <w:lsdException w:name="Medium List 2 Accent 3" w:uiPriority="66"/>
+    <w:lsdException w:name="Medium Grid 1 Accent 3" w:uiPriority="67"/>
+    <w:lsdException w:name="Medium Grid 2 Accent 3" w:uiPriority="68"/>
+    <w:lsdException w:name="Medium Grid 3 Accent 3" w:uiPriority="69"/>
+    <w:lsdException w:name="Dark List Accent 3" w:uiPriority="70"/>
+    <w:lsdException w:name="Colorful Shading Accent 3" w:uiPriority="71"/>
+    <w:lsdException w:name="Colorful List Accent 3" w:uiPriority="72"/>
+    <w:lsdException w:name="Colorful Grid Accent 3" w:uiPriority="73"/>
+    <w:lsdException w:name="Light Shading Accent 4" w:uiPriority="60"/>
+    <w:lsdException w:name="Light List Accent 4" w:uiPriority="61"/>
+    <w:lsdException w:name="Light Grid Accent 4" w:uiPriority="62"/>
+    <w:lsdException w:name="Medium Shading 1 Accent 4" w:uiPriority="63"/>
+    <w:lsdException w:name="Medium Shading 2 Accent 4" w:uiPriority="64"/>
+    <w:lsdException w:name="Medium List 1 Accent 4" w:uiPriority="65"/>
+    <w:lsdException w:name="Medium List 2 Accent 4" w:uiPriority="66"/>
+    <w:lsdException w:name="Medium Grid 1 Accent 4" w:uiPriority="67"/>
+    <w:lsdException w:name="Medium Grid 2 Accent 4" w:uiPriority="68"/>
+    <w:lsdException w:name="Medium Grid 3 Accent 4" w:uiPriority="69"/>
+    <w:lsdException w:name="Dark List Accent 4" w:uiPriority="70"/>
+    <w:lsdException w:name="Colorful Shading Accent 4" w:uiPriority="71"/>
+    <w:lsdException w:name="Colorful List Accent 4" w:uiPriority="72"/>
+    <w:lsdException w:name="Colorful Grid Accent 4" w:uiPriority="73"/>
+    <w:lsdException w:name="Light Shading Accent 5" w:uiPriority="60"/>
+    <w:lsdException w:name="Light List Accent 5" w:uiPriority="61"/>
+    <w:lsdException w:name="Light Grid Accent 5" w:uiPriority="62"/>
+    <w:lsdException w:name="Medium Shading 1 Accent 5" w:uiPriority="63"/>
+    <w:lsdException w:name="Medium Shading 2 Accent 5" w:uiPriority="64"/>
+    <w:lsdException w:name="Medium List 1 Accent 5" w:uiPriority="65"/>
+    <w:lsdException w:name="Medium List 2 Accent 5" w:uiPriority="66"/>
+    <w:lsdException w:name="Medium Grid 1 Accent 5" w:uiPriority="67"/>
+    <w:lsdException w:name="Medium Grid 2 Accent 5" w:uiPriority="68"/>
+    <w:lsdException w:name="Medium Grid 3 Accent 5" w:uiPriority="69"/>
+    <w:lsdException w:name="Dark List Accent 5" w:uiPriority="70"/>
+    <w:lsdException w:name="Colorful Shading Accent 5" w:uiPriority="71"/>
+    <w:lsdException w:name="Colorful List Accent 5" w:uiPriority="72"/>
+    <w:lsdException w:name="Colorful Grid Accent 5" w:uiPriority="73"/>
+    <w:lsdException w:name="Light Shading Accent 6" w:uiPriority="60"/>
+    <w:lsdException w:name="Light List Accent 6" w:uiPriority="61"/>
+    <w:lsdException w:name="Light Grid Accent 6" w:uiPriority="62"/>
+    <w:lsdException w:name="Medium Shading 1 Accent 6" w:uiPriority="63"/>
+    <w:lsdException w:name="Medium Shading 2 Accent 6" w:uiPriority="64"/>
+    <w:lsdException w:name="Medium List 1 Accent 6" w:uiPriority="65"/>
+    <w:lsdException w:name="Medium List 2 Accent 6" w:uiPriority="66"/>
+    <w:lsdException w:name="Medium Grid 1 Accent 6" w:uiPriority="67"/>
+    <w:lsdException w:name="Medium Grid 2 Accent 6" w:uiPriority="68"/>
+    <w:lsdException w:name="Medium Grid 3 Accent 6" w:uiPriority="69"/>
+    <w:lsdException w:name="Dark List Accent 6" w:uiPriority="70"/>
+    <w:lsdException w:name="Colorful Shading Accent 6" w:uiPriority="71"/>
+    <w:lsdException w:name="Colorful List Accent 6" w:uiPriority="72"/>
+    <w:lsdException w:name="Colorful Grid Accent 6" w:uiPriority="73"/>
+    <w:lsdException w:name="Subtle Emphasis" w:uiPriority="19" w:qFormat="1"/>
+    <w:lsdException w:name="Intense Emphasis" w:uiPriority="21" w:qFormat="1"/>
+    <w:lsdException w:name="Subtle Reference" w:uiPriority="31" w:qFormat="1"/>
+    <w:lsdException w:name="Intense Reference" w:uiPriority="32" w:qFormat="1"/>
+    <w:lsdException w:name="Book Title" w:uiPriority="33" w:qFormat="1"/>
+    <w:lsdException w:name="Bibliography" w:semiHidden="1" w:uiPriority="37" w:unhideWhenUsed="1"/>
+    <w:lsdException w:name="TOC Heading" w:semiHidden="1" w:uiPriority="39" w:unhideWhenUsed="1" w:qFormat="1"/>
+    <w:lsdException w:name="Grid Table 4" w:uiPriority="49"/>
+    <w:lsdException w:name="Grid Table 5 Dark" w:uiPriority="50"/>
+    <w:lsdException w:name="Grid Table 6 Colorful" w:uiPriority="51"/>
+    <w:lsdException w:name="Grid Table 7 Colorful" w:uiPriority="52"/>
+    <w:lsdException w:name="Grid Table 1 Light Accent 1" w:uiPriority="46"/>
+    <w:lsdException w:name="Grid Table 2 Accent 1" w:uiPriority="47"/>
+    <w:lsdException w:name="Grid Table 3 Accent 1" w:uiPriority="48"/>
+    <w:lsdException w:name="Grid Table 4 Accent 1" w:uiPriority="49"/>
+    <w:lsdException w:name="Grid Table 5 Dark Accent 1" w:uiPriority="50"/>
+    <w:lsdException w:name="Grid Table 6 Colorful Accent 1" w:uiPriority="51"/>
+    <w:lsdException w:name="Grid Table 7 Colorful Accent 1" w:uiPriority="52"/>
+    <w:lsdException w:name="Grid Table 1 Light Accent 2" w:uiPriority="46"/>
+    <w:lsdException w:name="Grid Table 2 Accent 2" w:uiPriority="47"/>
+    <w:lsdException w:name="Grid Table 3 Accent 2" w:uiPriority="48"/>
+    <w:lsdException w:name="Grid Table 4 Accent 2" w:uiPriority="49"/>
+    <w:lsdException w:name="Grid Table 5 Dark Accent 2" w:uiPriority="50"/>
+    <w:lsdException w:name="Grid Table 6 Colorful Accent 2" w:uiPriority="51"/>
+    <w:lsdException w:name="Grid Table 7 Colorful Accent 2" w:uiPriority="52"/>
+    <w:lsdException w:name="Grid Table 1 Light Accent 3" w:uiPriority="46"/>
+    <w:lsdException w:name="Grid Table 2 Accent 3" w:uiPriority="47"/>
+    <w:lsdException w:name="Grid Table 3 Accent 3" w:uiPriority="48"/>
+    <w:lsdException w:name="Grid Table 4 Accent 3" w:uiPriority="49"/>
+    <w:lsdException w:name="Grid Table 5 Dark Accent 3" w:uiPriority="50"/>
+    <w:lsdException w:name="Grid Table 6 Colorful Accent 3" w:uiPriority="51"/>
+    <w:lsdException w:name="Grid Table 7 Colorful Accent 3" w:uiPriority="52"/>
+    <w:lsdException w:name="Grid Table 1 Light Accent 4" w:uiPriority="46"/>
+    <w:lsdException w:name="Grid Table 2 Accent 4" w:uiPriority="47"/>
+    <w:lsdException w:name="Grid Table 3 Accent 4" w:uiPriority="48"/>
+    <w:lsdException w:name="Grid Table 4 Accent 4" w:uiPriority="49"/>
+    <w:lsdException w:name="Grid Table 5 Dark Accent 4" w:uiPriority="50"/>
+    <w:lsdException w:name="Grid Table 6 Colorful Accent 4" w:uiPriority="51"/>
+    <w:lsdException w:name="Grid Table 7 Colorful Accent 4" w:uiPriority="52"/>
+    <w:lsdException w:name="Grid Table 1 Light Accent 5" w:uiPriority="46"/>
+    <w:lsdException w:name="Grid Table 2 Accent 5" w:uiPriority="47"/>
+    <w:lsdException w:name="Grid Table 3 Accent 5" w:uiPriority="48"/>
+    <w:lsdException w:name="Grid Table 4 Accent 5" w:uiPriority="49"/>
+    <w:lsdException w:name="Grid Table 5 Dark Accent 5" w:uiPriority="50"/>
+    <w:lsdException w:name="Grid Table 6 Colorful Accent 5" w:uiPriority="51"/>
+    <w:lsdException w:name="Grid Table 7 Colorful Accent 5" w:uiPriority="52"/>
+    <w:lsdException w:name="Grid Table 1 Light Accent 6" w:uiPriority="46"/>
+    <w:lsdException w:name="Grid Table 2 Accent 6" w:uiPriority="47"/>
+    <w:lsdException w:name="Grid Table 3 Accent 6" w:uiPriority="48"/>
+    <w:lsdException w:name="Grid Table 4 Accent 6" w:uiPriority="49"/>
+    <w:lsdException w:name="Grid Table 5 Dark Accent 6" w:uiPriority="50"/>
+    <w:lsdException w:name="Grid Table 6 Colorful Accent 6" w:uiPriority="51"/>
+    <w:lsdException w:name="Grid Table 7 Colorful Accent 6" w:uiPriority="52"/>
+    <w:lsdException w:name="List Table 1 Light" w:uiPriority="46"/>
+    <w:lsdException w:name="List Table 2" w:uiPriority="47"/>
+    <w:lsdException w:name="List Table 3" w:uiPriority="48"/>
+    <w:lsdException w:name="List Table 4" w:uiPriority="49"/>
+    <w:lsdException w:name="List Table 5 Dark" w:uiPriority="50"/>
+    <w:lsdException w:name="List Table 6 Colorful" w:uiPriority="51"/>
+    <w:lsdException w:name="List Table 7 Colorful" w:uiPriority="52"/>
+    <w:lsdException w:name="List Table 1 Light Accent 1" w:uiPriority="46"/>
+    <w:lsdException w:name="List Table 2 Accent 1" w:uiPriority="47"/>
+    <w:lsdException w:name="List Table 3 Accent 1" w:uiPriority="48"/>
+    <w:lsdException w:name="List Table 4 Accent 1" w:uiPriority="49"/>
+    <w:lsdException w:name="List Table 5 Dark Accent 1" w:uiPriority="50"/>
+    <w:lsdException w:name="List Table 6 Colorful Accent 1" w:uiPriority="51"/>
+    <w:lsdException w:name="List Table 7 Colorful Accent 1" w:uiPriority="52"/>
+    <w:lsdException w:name="List Table 1 Light Accent 2" w:uiPriority="46"/>
+    <w:lsdException w:name="List Table 2 Accent 2" w:uiPriority="47"/>
+    <w:lsdException w:name="List Table 3 Accent 2" w:uiPriority="48"/>
+    <w:lsdException w:name="List Table 4 Accent 2" w:uiPriority="49"/>
+    <w:lsdException w:name="List Table 5 Dark Accent 2" w:uiPriority="50"/>
+    <w:lsdException w:name="List Table 6 Colorful Accent 2" w:uiPriority="51"/>
+    <w:lsdException w:name="List Table 7 Colorful Accent 2" w:uiPriority="52"/>
+    <w:lsdException w:name="List Table 1 Light Accent 3" w:uiPriority="46"/>
+    <w:lsdException w:name="List Table 2 Accent 3" w:uiPriority="47"/>
+    <w:lsdException w:name="List Table 3 Accent 3" w:uiPriority="48"/>
+    <w:lsdException w:name="List Table 4 Accent 3" w:uiPriority="49"/>
+    <w:lsdException w:name="List Table 5 Dark Accent 3" w:uiPriority="50"/>
+    <w:lsdException w:name="List Table 6 Colorful Accent 3" w:uiPriority="51"/>
+    <w:lsdException w:name="List Table 7 Colorful Accent 3" w:uiPriority="52"/>
+    <w:lsdException w:name="List Table 1 Light Accent 4" w:uiPriority="46"/>
+    <w:lsdException w:name="List Table 2 Accent 4" w:uiPriority="47"/>
+    <w:lsdException w:name="List Table 3 Accent 4" w:uiPriority="48"/>
+    <w:lsdException w:name="List Table 4 Accent 4" w:uiPriority="49"/>
+    <w:lsdException w:name="List Table 5 Dark Accent 4" w:uiPriority="50"/>
+    <w:lsdException w:name="List Table 6 Colorful Accent 4" w:uiPriority="51"/>
+    <w:lsdException w:name="List Table 7 Colorful Accent 4" w:uiPriority="52"/>
+    <w:lsdException w:name="List Table 1 Light Accent 5" w:uiPriority="46"/>
+    <w:lsdException w:name="List Table 2 Accent 5" w:uiPriority="47"/>
+    <w:lsdException w:name="List Table 3 Accent 5" w:uiPriority="48"/>
+    <w:lsdException w:name="List Table 4 Accent 5" w:uiPriority="49"/>
+    <w:lsdException w:name="List Table 5 Dark Accent 5" w:uiPriority="50"/>
+    <w:lsdException w:name="List Table 6 Colorful Accent 5" w:uiPriority="51"/>
+    <w:lsdException w:name="List Table 7 Colorful Accent 5" w:uiPriority="52"/>
+    <w:lsdException w:name="List Table 1 Light Accent 6" w:uiPriority="46"/>
+    <w:lsdException w:name="List Table 2 Accent 6" w:uiPriority="47"/>
+    <w:lsdException w:name="List Table 3 Accent 6" w:uiPriority="48"/>
+    <w:lsdException w:name="List Table 4 Accent 6" w:uiPriority="49"/>
+    <w:lsdException w:name="List Table 5 Dark Accent 6" w:uiPriority="50"/>
+    <w:lsdException w:name="List Table 6 Colorful Accent 6" w:uiPriority="51"/>
+    <w:lsdException w:name="List Table 7 Colorful Accent 6" w:uiPriority="52"/>
   </w:latentStyles>
   <w:style w:type="paragraph" w:default="1" w:styleId="Normal">
     <w:name w:val="Normal"/>

</xml_diff>